<commit_message>
adición pasos realizacion scripts
</commit_message>
<xml_diff>
--- a/informe CSS.docx
+++ b/informe CSS.docx
@@ -387,7 +387,6 @@
         </w:rPr>
         <w:t xml:space="preserve"> </w:t>
       </w:r>
-      <w:proofErr w:type="gramStart"/>
       <w:r>
         <w:rPr>
           <w:rFonts w:ascii="Arial" w:hAnsi="Arial" w:cs="Arial"/>
@@ -411,7 +410,6 @@
         <w:t>Cascade</w:t>
       </w:r>
       <w:proofErr w:type="spellEnd"/>
-      <w:proofErr w:type="gramEnd"/>
       <w:r>
         <w:rPr>
           <w:rFonts w:ascii="Arial" w:hAnsi="Arial" w:cs="Arial"/>
@@ -593,14 +591,12 @@
         </w:rPr>
         <w:t>&lt;</w:t>
       </w:r>
-      <w:proofErr w:type="gramStart"/>
       <w:r>
         <w:rPr>
           <w:rFonts w:ascii="Arial" w:hAnsi="Arial" w:cs="Arial"/>
         </w:rPr>
         <w:t>link</w:t>
       </w:r>
-      <w:proofErr w:type="gramEnd"/>
       <w:r>
         <w:rPr>
           <w:rFonts w:ascii="Arial" w:hAnsi="Arial" w:cs="Arial"/>
@@ -765,7 +761,6 @@
         <w:t xml:space="preserve"> con nuestro </w:t>
       </w:r>
       <w:proofErr w:type="spellStart"/>
-      <w:proofErr w:type="gramStart"/>
       <w:r>
         <w:rPr>
           <w:rFonts w:ascii="Arial" w:hAnsi="Arial" w:cs="Arial"/>
@@ -783,14 +778,7 @@
         <w:rPr>
           <w:rFonts w:ascii="Arial" w:hAnsi="Arial" w:cs="Arial"/>
         </w:rPr>
-        <w:t xml:space="preserve"> ,</w:t>
-      </w:r>
-      <w:proofErr w:type="gramEnd"/>
-      <w:r>
-        <w:rPr>
-          <w:rFonts w:ascii="Arial" w:hAnsi="Arial" w:cs="Arial"/>
-        </w:rPr>
-        <w:t xml:space="preserve"> mientras que </w:t>
+        <w:t xml:space="preserve"> , mientras que </w:t>
       </w:r>
       <w:r>
         <w:rPr>
@@ -2440,7 +2428,6 @@
         <w:t>class</w:t>
       </w:r>
       <w:proofErr w:type="spellEnd"/>
-      <w:proofErr w:type="gramStart"/>
       <w:r>
         <w:rPr>
           <w:rFonts w:ascii="Arial" w:hAnsi="Arial" w:cs="Arial"/>
@@ -2452,14 +2439,7 @@
         <w:rPr>
           <w:rFonts w:ascii="Arial" w:hAnsi="Arial" w:cs="Arial"/>
         </w:rPr>
-        <w:t>ref</w:t>
-      </w:r>
-      <w:proofErr w:type="gramEnd"/>
-      <w:r>
-        <w:rPr>
-          <w:rFonts w:ascii="Arial" w:hAnsi="Arial" w:cs="Arial"/>
-        </w:rPr>
-        <w:t>,ref</w:t>
+        <w:t>ref,ref</w:t>
       </w:r>
       <w:proofErr w:type="spellEnd"/>
       <w:r>
@@ -2617,17 +2597,8 @@
           <w:rFonts w:ascii="Arial" w:hAnsi="Arial" w:cs="Arial"/>
           <w:b/>
         </w:rPr>
-        <w:t xml:space="preserve"> h</w:t>
-      </w:r>
-      <w:proofErr w:type="gramStart"/>
-      <w:r>
-        <w:rPr>
-          <w:rFonts w:ascii="Arial" w:hAnsi="Arial" w:cs="Arial"/>
-          <w:b/>
-        </w:rPr>
-        <w:t>2.destination</w:t>
-      </w:r>
-      <w:proofErr w:type="gramEnd"/>
+        <w:t xml:space="preserve"> h2.destination</w:t>
+      </w:r>
     </w:p>
     <w:p>
       <w:pPr>
@@ -2994,7 +2965,6 @@
           <w:rFonts w:ascii="Arial" w:hAnsi="Arial" w:cs="Arial"/>
         </w:rPr>
       </w:pPr>
-      <w:proofErr w:type="gramStart"/>
       <w:r>
         <w:rPr>
           <w:rFonts w:ascii="Arial" w:hAnsi="Arial" w:cs="Arial"/>
@@ -3009,7 +2979,6 @@
         <w:t>main</w:t>
       </w:r>
       <w:proofErr w:type="spellEnd"/>
-      <w:proofErr w:type="gramEnd"/>
     </w:p>
     <w:p>
       <w:pPr>
@@ -3037,7 +3006,6 @@
         <w:tab/>
       </w:r>
       <w:proofErr w:type="spellStart"/>
-      <w:proofErr w:type="gramStart"/>
       <w:r>
         <w:rPr>
           <w:rFonts w:ascii="Arial" w:hAnsi="Arial" w:cs="Arial"/>
@@ -3045,7 +3013,6 @@
         <w:t>Color:rojo</w:t>
       </w:r>
       <w:proofErr w:type="spellEnd"/>
-      <w:proofErr w:type="gramEnd"/>
       <w:r>
         <w:rPr>
           <w:rFonts w:ascii="Arial" w:hAnsi="Arial" w:cs="Arial"/>
@@ -3299,21 +3266,7 @@
         <w:rPr>
           <w:rFonts w:ascii="Arial" w:hAnsi="Arial" w:cs="Arial"/>
         </w:rPr>
-        <w:t xml:space="preserve">JavaScript es un lenguaje de programación que te permite realizar actividades complejas en una página web, cada vez más una página web hace más cosas que sólo mostrar información estática, como mostrar actualizaciones de contenido en el momento, interactuar con mapas, animaciones gráficas 2D/3D etc. puedes estar seguro </w:t>
-      </w:r>
-      <w:proofErr w:type="gramStart"/>
-      <w:r>
-        <w:rPr>
-          <w:rFonts w:ascii="Arial" w:hAnsi="Arial" w:cs="Arial"/>
-        </w:rPr>
-        <w:t>que</w:t>
-      </w:r>
-      <w:proofErr w:type="gramEnd"/>
-      <w:r>
-        <w:rPr>
-          <w:rFonts w:ascii="Arial" w:hAnsi="Arial" w:cs="Arial"/>
-        </w:rPr>
-        <w:t xml:space="preserve"> JavaScript está involucrado. Es la tercera capa del conjunto de los estándares en las tecnologías para la web, dos de las cuales son (HTML y CSS), de los cuales ya hablamos anteriormente.</w:t>
+        <w:t>JavaScript es un lenguaje de programación que te permite realizar actividades complejas en una página web, cada vez más una página web hace más cosas que sólo mostrar información estática, como mostrar actualizaciones de contenido en el momento, interactuar con mapas, animaciones gráficas 2D/3D etc. puedes estar seguro que JavaScript está involucrado. Es la tercera capa del conjunto de los estándares en las tecnologías para la web, dos de las cuales son (HTML y CSS), de los cuales ya hablamos anteriormente.</w:t>
       </w:r>
     </w:p>
     <w:p>
@@ -3384,7 +3337,6 @@
         <w:t xml:space="preserve"> Interfaces (</w:t>
       </w:r>
       <w:proofErr w:type="spellStart"/>
-      <w:proofErr w:type="gramStart"/>
       <w:r>
         <w:rPr>
           <w:rFonts w:ascii="Arial" w:hAnsi="Arial" w:cs="Arial"/>
@@ -3398,7 +3350,6 @@
         </w:rPr>
         <w:t xml:space="preserve"> )</w:t>
       </w:r>
-      <w:proofErr w:type="gramEnd"/>
     </w:p>
     <w:p>
       <w:pPr>
@@ -3913,16 +3864,8 @@
         <w:rPr>
           <w:rFonts w:ascii="Arial" w:hAnsi="Arial" w:cs="Arial"/>
         </w:rPr>
-        <w:t xml:space="preserve">Se </w:t>
-      </w:r>
-      <w:bookmarkStart w:id="1" w:name="_GoBack"/>
-      <w:r>
-        <w:rPr>
-          <w:rFonts w:ascii="Arial" w:hAnsi="Arial" w:cs="Arial"/>
-        </w:rPr>
-        <w:t>pueden incluir comentarios:</w:t>
-      </w:r>
-      <w:bookmarkEnd w:id="1"/>
+        <w:t>Se pueden incluir comentarios:</w:t>
+      </w:r>
     </w:p>
     <w:p>
       <w:pPr>
@@ -4027,22 +3970,426 @@
       <w:pPr>
         <w:rPr>
           <w:rFonts w:ascii="Arial" w:hAnsi="Arial" w:cs="Arial"/>
-        </w:rPr>
-      </w:pPr>
-    </w:p>
-    <w:p>
-      <w:pPr>
-        <w:rPr>
-          <w:rFonts w:ascii="Arial" w:hAnsi="Arial" w:cs="Arial"/>
-        </w:rPr>
-      </w:pPr>
-    </w:p>
-    <w:p>
-      <w:pPr>
-        <w:rPr>
-          <w:rFonts w:ascii="Arial" w:hAnsi="Arial" w:cs="Arial"/>
-        </w:rPr>
-      </w:pPr>
+          <w:b/>
+          <w:bCs/>
+        </w:rPr>
+      </w:pPr>
+      <w:r>
+        <w:rPr>
+          <w:rFonts w:ascii="Arial" w:hAnsi="Arial" w:cs="Arial"/>
+          <w:b/>
+          <w:bCs/>
+        </w:rPr>
+        <w:t>Realización de scripts</w:t>
+      </w:r>
+    </w:p>
+    <w:p>
+      <w:pPr>
+        <w:pStyle w:val="Prrafodelista"/>
+        <w:numPr>
+          <w:ilvl w:val="0"/>
+          <w:numId w:val="3"/>
+        </w:numPr>
+        <w:spacing w:line="276" w:lineRule="auto"/>
+        <w:rPr>
+          <w:rFonts w:ascii="Arial" w:hAnsi="Arial" w:cs="Arial"/>
+        </w:rPr>
+      </w:pPr>
+      <w:r>
+        <w:rPr>
+          <w:rFonts w:ascii="Arial" w:hAnsi="Arial" w:cs="Arial"/>
+        </w:rPr>
+        <w:t xml:space="preserve">Para la realización de los scripts se procedió a escribir las funciones necesarias para métodos de ordenamiento de números. </w:t>
+      </w:r>
+    </w:p>
+    <w:p>
+      <w:pPr>
+        <w:pStyle w:val="Prrafodelista"/>
+        <w:numPr>
+          <w:ilvl w:val="0"/>
+          <w:numId w:val="3"/>
+        </w:numPr>
+        <w:spacing w:line="276" w:lineRule="auto"/>
+        <w:rPr>
+          <w:rFonts w:ascii="Arial" w:hAnsi="Arial" w:cs="Arial"/>
+        </w:rPr>
+      </w:pPr>
+      <w:r>
+        <w:rPr>
+          <w:rFonts w:ascii="Arial" w:hAnsi="Arial" w:cs="Arial"/>
+        </w:rPr>
+        <w:t xml:space="preserve">Estos scripts serán ejecutados mediante la pulsación de un botón correspondiente a ese método de ordenamiento. </w:t>
+      </w:r>
+    </w:p>
+    <w:p>
+      <w:pPr>
+        <w:pStyle w:val="Prrafodelista"/>
+        <w:spacing w:line="276" w:lineRule="auto"/>
+        <w:rPr>
+          <w:rFonts w:ascii="Arial" w:hAnsi="Arial" w:cs="Arial"/>
+        </w:rPr>
+      </w:pPr>
+      <w:r>
+        <w:rPr>
+          <w:noProof/>
+        </w:rPr>
+        <w:drawing>
+          <wp:inline distT="0" distB="0" distL="0" distR="0" wp14:anchorId="0E81EA9C" wp14:editId="29122390">
+            <wp:extent cx="1104900" cy="1123950"/>
+            <wp:effectExtent l="0" t="0" r="0" b="0"/>
+            <wp:docPr id="10" name="Imagen 10"/>
+            <wp:cNvGraphicFramePr>
+              <a:graphicFrameLocks xmlns:a="http://schemas.openxmlformats.org/drawingml/2006/main" noChangeAspect="1"/>
+            </wp:cNvGraphicFramePr>
+            <a:graphic xmlns:a="http://schemas.openxmlformats.org/drawingml/2006/main">
+              <a:graphicData uri="http://schemas.openxmlformats.org/drawingml/2006/picture">
+                <pic:pic xmlns:pic="http://schemas.openxmlformats.org/drawingml/2006/picture">
+                  <pic:nvPicPr>
+                    <pic:cNvPr id="1" name=""/>
+                    <pic:cNvPicPr/>
+                  </pic:nvPicPr>
+                  <pic:blipFill>
+                    <a:blip r:embed="rId12"/>
+                    <a:stretch>
+                      <a:fillRect/>
+                    </a:stretch>
+                  </pic:blipFill>
+                  <pic:spPr>
+                    <a:xfrm>
+                      <a:off x="0" y="0"/>
+                      <a:ext cx="1104900" cy="1123950"/>
+                    </a:xfrm>
+                    <a:prstGeom prst="rect">
+                      <a:avLst/>
+                    </a:prstGeom>
+                  </pic:spPr>
+                </pic:pic>
+              </a:graphicData>
+            </a:graphic>
+          </wp:inline>
+        </w:drawing>
+      </w:r>
+    </w:p>
+    <w:p>
+      <w:pPr>
+        <w:pStyle w:val="Prrafodelista"/>
+        <w:numPr>
+          <w:ilvl w:val="0"/>
+          <w:numId w:val="3"/>
+        </w:numPr>
+        <w:spacing w:line="276" w:lineRule="auto"/>
+        <w:rPr>
+          <w:rFonts w:ascii="Arial" w:hAnsi="Arial" w:cs="Arial"/>
+        </w:rPr>
+      </w:pPr>
+      <w:r>
+        <w:rPr>
+          <w:rFonts w:ascii="Arial" w:hAnsi="Arial" w:cs="Arial"/>
+        </w:rPr>
+        <w:lastRenderedPageBreak/>
+        <w:t>Al pulsar el botón, lo que se ejecutará será la función principal de cada script que hace que el algoritmo completo se ejecute.</w:t>
+      </w:r>
+    </w:p>
+    <w:p>
+      <w:pPr>
+        <w:pStyle w:val="Prrafodelista"/>
+        <w:numPr>
+          <w:ilvl w:val="0"/>
+          <w:numId w:val="3"/>
+        </w:numPr>
+        <w:spacing w:line="276" w:lineRule="auto"/>
+        <w:rPr>
+          <w:rFonts w:ascii="Arial" w:hAnsi="Arial" w:cs="Arial"/>
+        </w:rPr>
+      </w:pPr>
+      <w:r>
+        <w:rPr>
+          <w:rFonts w:ascii="Arial" w:hAnsi="Arial" w:cs="Arial"/>
+        </w:rPr>
+        <w:t>Estos scripts son declarados en el documento HTML mediante la etiqueta script, y se le añade como recurso la dirección del script.</w:t>
+      </w:r>
+    </w:p>
+    <w:p>
+      <w:pPr>
+        <w:rPr>
+          <w:rFonts w:ascii="Arial" w:hAnsi="Arial" w:cs="Arial"/>
+        </w:rPr>
+      </w:pPr>
+      <w:r>
+        <w:rPr>
+          <w:noProof/>
+        </w:rPr>
+        <w:drawing>
+          <wp:inline distT="0" distB="0" distL="0" distR="0" wp14:anchorId="717F11E5" wp14:editId="32DE74F4">
+            <wp:extent cx="3543300" cy="762000"/>
+            <wp:effectExtent l="0" t="0" r="0" b="0"/>
+            <wp:docPr id="8" name="Imagen 8"/>
+            <wp:cNvGraphicFramePr>
+              <a:graphicFrameLocks xmlns:a="http://schemas.openxmlformats.org/drawingml/2006/main" noChangeAspect="1"/>
+            </wp:cNvGraphicFramePr>
+            <a:graphic xmlns:a="http://schemas.openxmlformats.org/drawingml/2006/main">
+              <a:graphicData uri="http://schemas.openxmlformats.org/drawingml/2006/picture">
+                <pic:pic xmlns:pic="http://schemas.openxmlformats.org/drawingml/2006/picture">
+                  <pic:nvPicPr>
+                    <pic:cNvPr id="1" name=""/>
+                    <pic:cNvPicPr/>
+                  </pic:nvPicPr>
+                  <pic:blipFill>
+                    <a:blip r:embed="rId13"/>
+                    <a:stretch>
+                      <a:fillRect/>
+                    </a:stretch>
+                  </pic:blipFill>
+                  <pic:spPr>
+                    <a:xfrm>
+                      <a:off x="0" y="0"/>
+                      <a:ext cx="3543300" cy="762000"/>
+                    </a:xfrm>
+                    <a:prstGeom prst="rect">
+                      <a:avLst/>
+                    </a:prstGeom>
+                  </pic:spPr>
+                </pic:pic>
+              </a:graphicData>
+            </a:graphic>
+          </wp:inline>
+        </w:drawing>
+      </w:r>
+    </w:p>
+    <w:p>
+      <w:pPr>
+        <w:rPr>
+          <w:rFonts w:ascii="Arial" w:hAnsi="Arial" w:cs="Arial"/>
+        </w:rPr>
+      </w:pPr>
+    </w:p>
+    <w:p>
+      <w:pPr>
+        <w:pStyle w:val="Prrafodelista"/>
+        <w:numPr>
+          <w:ilvl w:val="0"/>
+          <w:numId w:val="4"/>
+        </w:numPr>
+        <w:rPr>
+          <w:rFonts w:ascii="Arial" w:hAnsi="Arial" w:cs="Arial"/>
+        </w:rPr>
+      </w:pPr>
+      <w:r>
+        <w:rPr>
+          <w:rFonts w:ascii="Arial" w:hAnsi="Arial" w:cs="Arial"/>
+        </w:rPr>
+        <w:t xml:space="preserve">Después de esto se realizó la ejecución de los scripts con el evento </w:t>
+      </w:r>
+      <w:proofErr w:type="spellStart"/>
+      <w:r>
+        <w:rPr>
+          <w:rFonts w:ascii="Arial" w:hAnsi="Arial" w:cs="Arial"/>
+        </w:rPr>
+        <w:t>onClick</w:t>
+      </w:r>
+      <w:proofErr w:type="spellEnd"/>
+      <w:r>
+        <w:rPr>
+          <w:rFonts w:ascii="Arial" w:hAnsi="Arial" w:cs="Arial"/>
+        </w:rPr>
+        <w:t xml:space="preserve"> de los botones.</w:t>
+      </w:r>
+    </w:p>
+    <w:p>
+      <w:pPr>
+        <w:rPr>
+          <w:rFonts w:ascii="Arial" w:hAnsi="Arial" w:cs="Arial"/>
+        </w:rPr>
+      </w:pPr>
+      <w:r>
+        <w:rPr>
+          <w:noProof/>
+        </w:rPr>
+        <w:drawing>
+          <wp:inline distT="0" distB="0" distL="0" distR="0" wp14:anchorId="43426EF2" wp14:editId="1543948C">
+            <wp:extent cx="5396230" cy="569595"/>
+            <wp:effectExtent l="0" t="0" r="0" b="1905"/>
+            <wp:docPr id="9" name="Imagen 9"/>
+            <wp:cNvGraphicFramePr>
+              <a:graphicFrameLocks xmlns:a="http://schemas.openxmlformats.org/drawingml/2006/main" noChangeAspect="1"/>
+            </wp:cNvGraphicFramePr>
+            <a:graphic xmlns:a="http://schemas.openxmlformats.org/drawingml/2006/main">
+              <a:graphicData uri="http://schemas.openxmlformats.org/drawingml/2006/picture">
+                <pic:pic xmlns:pic="http://schemas.openxmlformats.org/drawingml/2006/picture">
+                  <pic:nvPicPr>
+                    <pic:cNvPr id="1" name=""/>
+                    <pic:cNvPicPr/>
+                  </pic:nvPicPr>
+                  <pic:blipFill>
+                    <a:blip r:embed="rId14"/>
+                    <a:stretch>
+                      <a:fillRect/>
+                    </a:stretch>
+                  </pic:blipFill>
+                  <pic:spPr>
+                    <a:xfrm>
+                      <a:off x="0" y="0"/>
+                      <a:ext cx="5396230" cy="569595"/>
+                    </a:xfrm>
+                    <a:prstGeom prst="rect">
+                      <a:avLst/>
+                    </a:prstGeom>
+                  </pic:spPr>
+                </pic:pic>
+              </a:graphicData>
+            </a:graphic>
+          </wp:inline>
+        </w:drawing>
+      </w:r>
+    </w:p>
+    <w:p>
+      <w:pPr>
+        <w:rPr>
+          <w:rFonts w:ascii="Arial" w:hAnsi="Arial" w:cs="Arial"/>
+        </w:rPr>
+      </w:pPr>
+    </w:p>
+    <w:p>
+      <w:pPr>
+        <w:pStyle w:val="Prrafodelista"/>
+        <w:numPr>
+          <w:ilvl w:val="0"/>
+          <w:numId w:val="4"/>
+        </w:numPr>
+        <w:rPr>
+          <w:rFonts w:ascii="Arial" w:hAnsi="Arial" w:cs="Arial"/>
+        </w:rPr>
+      </w:pPr>
+      <w:r>
+        <w:rPr>
+          <w:rFonts w:ascii="Arial" w:hAnsi="Arial" w:cs="Arial"/>
+        </w:rPr>
+        <w:t>Cada script contiene las funciones necesarias para el funcionamiento de los algoritmos de ordenamiento.</w:t>
+      </w:r>
+    </w:p>
+    <w:p>
+      <w:pPr>
+        <w:rPr>
+          <w:rFonts w:ascii="Arial" w:hAnsi="Arial" w:cs="Arial"/>
+        </w:rPr>
+      </w:pPr>
+      <w:r>
+        <w:rPr>
+          <w:noProof/>
+        </w:rPr>
+        <w:drawing>
+          <wp:inline distT="0" distB="0" distL="0" distR="0" wp14:anchorId="6BD56924" wp14:editId="40DB829E">
+            <wp:extent cx="5396230" cy="5311140"/>
+            <wp:effectExtent l="0" t="0" r="0" b="3810"/>
+            <wp:docPr id="11" name="Imagen 11"/>
+            <wp:cNvGraphicFramePr>
+              <a:graphicFrameLocks xmlns:a="http://schemas.openxmlformats.org/drawingml/2006/main" noChangeAspect="1"/>
+            </wp:cNvGraphicFramePr>
+            <a:graphic xmlns:a="http://schemas.openxmlformats.org/drawingml/2006/main">
+              <a:graphicData uri="http://schemas.openxmlformats.org/drawingml/2006/picture">
+                <pic:pic xmlns:pic="http://schemas.openxmlformats.org/drawingml/2006/picture">
+                  <pic:nvPicPr>
+                    <pic:cNvPr id="1" name=""/>
+                    <pic:cNvPicPr/>
+                  </pic:nvPicPr>
+                  <pic:blipFill>
+                    <a:blip r:embed="rId15"/>
+                    <a:stretch>
+                      <a:fillRect/>
+                    </a:stretch>
+                  </pic:blipFill>
+                  <pic:spPr>
+                    <a:xfrm>
+                      <a:off x="0" y="0"/>
+                      <a:ext cx="5396230" cy="5311140"/>
+                    </a:xfrm>
+                    <a:prstGeom prst="rect">
+                      <a:avLst/>
+                    </a:prstGeom>
+                  </pic:spPr>
+                </pic:pic>
+              </a:graphicData>
+            </a:graphic>
+          </wp:inline>
+        </w:drawing>
+      </w:r>
+    </w:p>
+    <w:p>
+      <w:pPr>
+        <w:rPr>
+          <w:rFonts w:ascii="Arial" w:hAnsi="Arial" w:cs="Arial"/>
+        </w:rPr>
+      </w:pPr>
+    </w:p>
+    <w:p>
+      <w:pPr>
+        <w:rPr>
+          <w:rFonts w:ascii="Arial" w:hAnsi="Arial" w:cs="Arial"/>
+        </w:rPr>
+      </w:pPr>
+      <w:r>
+        <w:rPr>
+          <w:rFonts w:ascii="Arial" w:hAnsi="Arial" w:cs="Arial"/>
+        </w:rPr>
+        <w:lastRenderedPageBreak/>
+        <w:t>Nota: Hay que tener en cuenta que, si en los scripts existen funciones que serán llamadas que tienen el mismo nombre, la referencia creada a estas va a ser la del ultimo script cargado por la etiqueta script, por lo que será necesario diferenciar estas funciones para que puedan ser llamadas.</w:t>
+      </w:r>
+      <w:bookmarkStart w:id="1" w:name="_GoBack"/>
+      <w:bookmarkEnd w:id="1"/>
+    </w:p>
+    <w:p>
+      <w:pPr>
+        <w:rPr>
+          <w:rFonts w:ascii="Arial" w:hAnsi="Arial" w:cs="Arial"/>
+        </w:rPr>
+      </w:pPr>
+    </w:p>
+    <w:p>
+      <w:pPr>
+        <w:rPr>
+          <w:rFonts w:ascii="Arial" w:hAnsi="Arial" w:cs="Arial"/>
+        </w:rPr>
+      </w:pPr>
+      <w:r>
+        <w:rPr>
+          <w:noProof/>
+        </w:rPr>
+        <w:drawing>
+          <wp:inline distT="0" distB="0" distL="0" distR="0" wp14:anchorId="3EF85356" wp14:editId="57A1D791">
+            <wp:extent cx="2466975" cy="771525"/>
+            <wp:effectExtent l="0" t="0" r="9525" b="9525"/>
+            <wp:docPr id="12" name="Imagen 12"/>
+            <wp:cNvGraphicFramePr>
+              <a:graphicFrameLocks xmlns:a="http://schemas.openxmlformats.org/drawingml/2006/main" noChangeAspect="1"/>
+            </wp:cNvGraphicFramePr>
+            <a:graphic xmlns:a="http://schemas.openxmlformats.org/drawingml/2006/main">
+              <a:graphicData uri="http://schemas.openxmlformats.org/drawingml/2006/picture">
+                <pic:pic xmlns:pic="http://schemas.openxmlformats.org/drawingml/2006/picture">
+                  <pic:nvPicPr>
+                    <pic:cNvPr id="1" name=""/>
+                    <pic:cNvPicPr/>
+                  </pic:nvPicPr>
+                  <pic:blipFill>
+                    <a:blip r:embed="rId16"/>
+                    <a:stretch>
+                      <a:fillRect/>
+                    </a:stretch>
+                  </pic:blipFill>
+                  <pic:spPr>
+                    <a:xfrm>
+                      <a:off x="0" y="0"/>
+                      <a:ext cx="2466975" cy="771525"/>
+                    </a:xfrm>
+                    <a:prstGeom prst="rect">
+                      <a:avLst/>
+                    </a:prstGeom>
+                  </pic:spPr>
+                </pic:pic>
+              </a:graphicData>
+            </a:graphic>
+          </wp:inline>
+        </w:drawing>
+      </w:r>
     </w:p>
     <w:sectPr>
       <w:pgSz w:w="11900" w:h="16840"/>
@@ -4116,7 +4463,7 @@
   <w:abstractNum w:abstractNumId="1" w15:restartNumberingAfterBreak="0">
     <w:nsid w:val="3FD93527"/>
     <w:multiLevelType w:val="hybridMultilevel"/>
-    <w:tmpl w:val="1854C534"/>
+    <w:tmpl w:val="79065540"/>
     <w:lvl w:ilvl="0" w:tplc="300A0001">
       <w:start w:val="1"/>
       <w:numFmt w:val="bullet"/>
@@ -4283,6 +4630,119 @@
       <w:lvlJc w:val="left"/>
     </w:lvl>
   </w:abstractNum>
+  <w:abstractNum w:abstractNumId="3" w15:restartNumberingAfterBreak="0">
+    <w:nsid w:val="65984E07"/>
+    <w:multiLevelType w:val="hybridMultilevel"/>
+    <w:tmpl w:val="0204A00C"/>
+    <w:lvl w:ilvl="0" w:tplc="300A0001">
+      <w:start w:val="1"/>
+      <w:numFmt w:val="bullet"/>
+      <w:lvlText w:val=""/>
+      <w:lvlJc w:val="left"/>
+      <w:pPr>
+        <w:ind w:left="720" w:hanging="360"/>
+      </w:pPr>
+      <w:rPr>
+        <w:rFonts w:ascii="Symbol" w:hAnsi="Symbol" w:hint="default"/>
+      </w:rPr>
+    </w:lvl>
+    <w:lvl w:ilvl="1" w:tplc="300A0003" w:tentative="1">
+      <w:start w:val="1"/>
+      <w:numFmt w:val="bullet"/>
+      <w:lvlText w:val="o"/>
+      <w:lvlJc w:val="left"/>
+      <w:pPr>
+        <w:ind w:left="1440" w:hanging="360"/>
+      </w:pPr>
+      <w:rPr>
+        <w:rFonts w:ascii="Courier New" w:hAnsi="Courier New" w:cs="Courier New" w:hint="default"/>
+      </w:rPr>
+    </w:lvl>
+    <w:lvl w:ilvl="2" w:tplc="300A0005" w:tentative="1">
+      <w:start w:val="1"/>
+      <w:numFmt w:val="bullet"/>
+      <w:lvlText w:val=""/>
+      <w:lvlJc w:val="left"/>
+      <w:pPr>
+        <w:ind w:left="2160" w:hanging="360"/>
+      </w:pPr>
+      <w:rPr>
+        <w:rFonts w:ascii="Wingdings" w:hAnsi="Wingdings" w:hint="default"/>
+      </w:rPr>
+    </w:lvl>
+    <w:lvl w:ilvl="3" w:tplc="300A0001" w:tentative="1">
+      <w:start w:val="1"/>
+      <w:numFmt w:val="bullet"/>
+      <w:lvlText w:val=""/>
+      <w:lvlJc w:val="left"/>
+      <w:pPr>
+        <w:ind w:left="2880" w:hanging="360"/>
+      </w:pPr>
+      <w:rPr>
+        <w:rFonts w:ascii="Symbol" w:hAnsi="Symbol" w:hint="default"/>
+      </w:rPr>
+    </w:lvl>
+    <w:lvl w:ilvl="4" w:tplc="300A0003" w:tentative="1">
+      <w:start w:val="1"/>
+      <w:numFmt w:val="bullet"/>
+      <w:lvlText w:val="o"/>
+      <w:lvlJc w:val="left"/>
+      <w:pPr>
+        <w:ind w:left="3600" w:hanging="360"/>
+      </w:pPr>
+      <w:rPr>
+        <w:rFonts w:ascii="Courier New" w:hAnsi="Courier New" w:cs="Courier New" w:hint="default"/>
+      </w:rPr>
+    </w:lvl>
+    <w:lvl w:ilvl="5" w:tplc="300A0005" w:tentative="1">
+      <w:start w:val="1"/>
+      <w:numFmt w:val="bullet"/>
+      <w:lvlText w:val=""/>
+      <w:lvlJc w:val="left"/>
+      <w:pPr>
+        <w:ind w:left="4320" w:hanging="360"/>
+      </w:pPr>
+      <w:rPr>
+        <w:rFonts w:ascii="Wingdings" w:hAnsi="Wingdings" w:hint="default"/>
+      </w:rPr>
+    </w:lvl>
+    <w:lvl w:ilvl="6" w:tplc="300A0001" w:tentative="1">
+      <w:start w:val="1"/>
+      <w:numFmt w:val="bullet"/>
+      <w:lvlText w:val=""/>
+      <w:lvlJc w:val="left"/>
+      <w:pPr>
+        <w:ind w:left="5040" w:hanging="360"/>
+      </w:pPr>
+      <w:rPr>
+        <w:rFonts w:ascii="Symbol" w:hAnsi="Symbol" w:hint="default"/>
+      </w:rPr>
+    </w:lvl>
+    <w:lvl w:ilvl="7" w:tplc="300A0003" w:tentative="1">
+      <w:start w:val="1"/>
+      <w:numFmt w:val="bullet"/>
+      <w:lvlText w:val="o"/>
+      <w:lvlJc w:val="left"/>
+      <w:pPr>
+        <w:ind w:left="5760" w:hanging="360"/>
+      </w:pPr>
+      <w:rPr>
+        <w:rFonts w:ascii="Courier New" w:hAnsi="Courier New" w:cs="Courier New" w:hint="default"/>
+      </w:rPr>
+    </w:lvl>
+    <w:lvl w:ilvl="8" w:tplc="300A0005" w:tentative="1">
+      <w:start w:val="1"/>
+      <w:numFmt w:val="bullet"/>
+      <w:lvlText w:val=""/>
+      <w:lvlJc w:val="left"/>
+      <w:pPr>
+        <w:ind w:left="6480" w:hanging="360"/>
+      </w:pPr>
+      <w:rPr>
+        <w:rFonts w:ascii="Wingdings" w:hAnsi="Wingdings" w:hint="default"/>
+      </w:rPr>
+    </w:lvl>
+  </w:abstractNum>
   <w:num w:numId="1">
     <w:abstractNumId w:val="0"/>
   </w:num>
@@ -4291,6 +4751,9 @@
   </w:num>
   <w:num w:numId="3">
     <w:abstractNumId w:val="1"/>
+  </w:num>
+  <w:num w:numId="4">
+    <w:abstractNumId w:val="3"/>
   </w:num>
 </w:numbering>
 </file>
@@ -4308,7 +4771,7 @@
     </w:rPrDefault>
     <w:pPrDefault/>
   </w:docDefaults>
-  <w:latentStyles w:defLockedState="0" w:defUIPriority="99" w:defSemiHidden="0" w:defUnhideWhenUsed="0" w:defQFormat="0" w:count="375">
+  <w:latentStyles w:defLockedState="0" w:defUIPriority="99" w:defSemiHidden="0" w:defUnhideWhenUsed="0" w:defQFormat="0" w:count="376">
     <w:lsdException w:name="Normal" w:uiPriority="0" w:qFormat="1"/>
     <w:lsdException w:name="heading 1" w:uiPriority="9" w:qFormat="1"/>
     <w:lsdException w:name="heading 2" w:semiHidden="1" w:uiPriority="9" w:unhideWhenUsed="1" w:qFormat="1"/>
@@ -4414,7 +4877,6 @@
     <w:lsdException w:name="HTML Sample" w:semiHidden="1" w:unhideWhenUsed="1"/>
     <w:lsdException w:name="HTML Typewriter" w:semiHidden="1" w:unhideWhenUsed="1"/>
     <w:lsdException w:name="HTML Variable" w:semiHidden="1" w:unhideWhenUsed="1"/>
-    <w:lsdException w:name="Normal Table" w:semiHidden="1" w:unhideWhenUsed="1"/>
     <w:lsdException w:name="annotation subject" w:semiHidden="1" w:unhideWhenUsed="1"/>
     <w:lsdException w:name="No List" w:semiHidden="1" w:unhideWhenUsed="1"/>
     <w:lsdException w:name="Outline List 1" w:semiHidden="1" w:unhideWhenUsed="1"/>
@@ -4461,10 +4923,8 @@
     <w:lsdException w:name="Table Subtle 2" w:semiHidden="1" w:unhideWhenUsed="1"/>
     <w:lsdException w:name="Table Web 1" w:semiHidden="1" w:unhideWhenUsed="1"/>
     <w:lsdException w:name="Table Web 2" w:semiHidden="1" w:unhideWhenUsed="1"/>
-    <w:lsdException w:name="Table Web 3" w:semiHidden="1" w:unhideWhenUsed="1"/>
     <w:lsdException w:name="Balloon Text" w:semiHidden="1" w:unhideWhenUsed="1"/>
     <w:lsdException w:name="Table Grid" w:uiPriority="39"/>
-    <w:lsdException w:name="Table Theme" w:semiHidden="1" w:unhideWhenUsed="1"/>
     <w:lsdException w:name="Placeholder Text" w:semiHidden="1"/>
     <w:lsdException w:name="No Spacing" w:uiPriority="1" w:qFormat="1"/>
     <w:lsdException w:name="Light Shading" w:uiPriority="60"/>
@@ -4684,6 +5144,7 @@
     <w:lsdException w:name="Smart Hyperlink" w:semiHidden="1" w:unhideWhenUsed="1"/>
     <w:lsdException w:name="Hashtag" w:semiHidden="1" w:unhideWhenUsed="1"/>
     <w:lsdException w:name="Unresolved Mention" w:semiHidden="1" w:unhideWhenUsed="1"/>
+    <w:lsdException w:name="Smart Link" w:semiHidden="1" w:unhideWhenUsed="1"/>
   </w:latentStyles>
   <w:style w:type="paragraph" w:default="1" w:styleId="Normal">
     <w:name w:val="Normal"/>

</xml_diff>

<commit_message>
correccion informe seccion js
</commit_message>
<xml_diff>
--- a/informe CSS.docx
+++ b/informe CSS.docx
@@ -77,165 +77,123 @@
           <w:rFonts w:ascii="Arial" w:hAnsi="Arial" w:cs="Arial"/>
           <w:i/>
         </w:rPr>
-        <w:t>“</w:t>
-      </w:r>
-      <w:proofErr w:type="spellStart"/>
+        <w:t xml:space="preserve">“inline </w:t>
+      </w:r>
       <w:r>
         <w:rPr>
           <w:rFonts w:ascii="Arial" w:hAnsi="Arial" w:cs="Arial"/>
           <w:i/>
         </w:rPr>
-        <w:t>inline</w:t>
-      </w:r>
-      <w:proofErr w:type="spellEnd"/>
+        <w:t>style”</w:t>
+      </w:r>
+      <w:r>
+        <w:rPr>
+          <w:rFonts w:ascii="Arial" w:hAnsi="Arial" w:cs="Arial"/>
+          <w:b/>
+        </w:rPr>
+        <w:t xml:space="preserve"> </w:t>
+      </w:r>
+      <w:r>
+        <w:rPr>
+          <w:rFonts w:ascii="Arial" w:hAnsi="Arial" w:cs="Arial"/>
+        </w:rPr>
+        <w:t>mientras</w:t>
+      </w:r>
+      <w:r>
+        <w:rPr>
+          <w:rFonts w:ascii="Arial" w:hAnsi="Arial" w:cs="Arial"/>
+        </w:rPr>
+        <w:t xml:space="preserve"> que </w:t>
+      </w:r>
+      <w:r>
+        <w:rPr>
+          <w:rFonts w:ascii="Arial" w:hAnsi="Arial" w:cs="Arial"/>
+        </w:rPr>
+        <w:t>al</w:t>
+      </w:r>
+      <w:r>
+        <w:rPr>
+          <w:rFonts w:ascii="Arial" w:hAnsi="Arial" w:cs="Arial"/>
+        </w:rPr>
+        <w:t xml:space="preserve"> como </w:t>
+      </w:r>
       <w:r>
         <w:rPr>
           <w:rFonts w:ascii="Arial" w:hAnsi="Arial" w:cs="Arial"/>
           <w:i/>
         </w:rPr>
+        <w:t xml:space="preserve">“CSS”. </w:t>
+      </w:r>
+      <w:r>
+        <w:rPr>
+          <w:rFonts w:ascii="Arial" w:hAnsi="Arial" w:cs="Arial"/>
+        </w:rPr>
+        <w:t xml:space="preserve">A </w:t>
+      </w:r>
+      <w:r>
+        <w:rPr>
+          <w:rFonts w:ascii="Arial" w:hAnsi="Arial" w:cs="Arial"/>
+        </w:rPr>
+        <w:t>continuación,</w:t>
+      </w:r>
+      <w:r>
+        <w:rPr>
+          <w:rFonts w:ascii="Arial" w:hAnsi="Arial" w:cs="Arial"/>
+        </w:rPr>
+        <w:t xml:space="preserve"> se explicará cada uno.</w:t>
+      </w:r>
+    </w:p>
+    <w:p>
+      <w:pPr>
+        <w:rPr>
+          <w:rFonts w:ascii="Arial" w:hAnsi="Arial" w:cs="Arial"/>
+        </w:rPr>
+      </w:pPr>
+    </w:p>
+    <w:p>
+      <w:pPr>
+        <w:rPr>
+          <w:rFonts w:ascii="Arial" w:hAnsi="Arial" w:cs="Arial"/>
+          <w:b/>
+        </w:rPr>
+      </w:pPr>
+      <w:r>
+        <w:rPr>
+          <w:rFonts w:ascii="Arial" w:hAnsi="Arial" w:cs="Arial"/>
+          <w:b/>
+        </w:rPr>
+        <w:t>Inline Style</w:t>
+      </w:r>
+    </w:p>
+    <w:p>
+      <w:pPr>
+        <w:rPr>
+          <w:rFonts w:ascii="Arial" w:hAnsi="Arial" w:cs="Arial"/>
+        </w:rPr>
+      </w:pPr>
+      <w:r>
+        <w:rPr>
+          <w:rFonts w:ascii="Arial" w:hAnsi="Arial" w:cs="Arial"/>
+        </w:rPr>
+        <w:t>C</w:t>
+      </w:r>
+      <w:r>
+        <w:rPr>
+          <w:rFonts w:ascii="Arial" w:hAnsi="Arial" w:cs="Arial"/>
+        </w:rPr>
+        <w:t>onsiste en agregar atributos directamente en la etiqueta de un elemento.</w:t>
+      </w:r>
+      <w:r>
+        <w:rPr>
+          <w:rFonts w:ascii="Arial" w:hAnsi="Arial" w:cs="Arial"/>
+        </w:rPr>
         <w:t xml:space="preserve"> </w:t>
       </w:r>
-      <w:proofErr w:type="spellStart"/>
-      <w:r>
-        <w:rPr>
-          <w:rFonts w:ascii="Arial" w:hAnsi="Arial" w:cs="Arial"/>
-          <w:i/>
-        </w:rPr>
-        <w:t>style</w:t>
-      </w:r>
-      <w:proofErr w:type="spellEnd"/>
-      <w:r>
-        <w:rPr>
-          <w:rFonts w:ascii="Arial" w:hAnsi="Arial" w:cs="Arial"/>
-          <w:i/>
-        </w:rPr>
-        <w:t>”</w:t>
-      </w:r>
-      <w:r>
-        <w:rPr>
-          <w:rFonts w:ascii="Arial" w:hAnsi="Arial" w:cs="Arial"/>
-          <w:b/>
-        </w:rPr>
-        <w:t xml:space="preserve"> </w:t>
-      </w:r>
-      <w:r>
-        <w:rPr>
-          <w:rFonts w:ascii="Arial" w:hAnsi="Arial" w:cs="Arial"/>
-        </w:rPr>
-        <w:t>mientras</w:t>
-      </w:r>
-      <w:r>
-        <w:rPr>
-          <w:rFonts w:ascii="Arial" w:hAnsi="Arial" w:cs="Arial"/>
-        </w:rPr>
-        <w:t xml:space="preserve"> que </w:t>
-      </w:r>
-      <w:r>
-        <w:rPr>
-          <w:rFonts w:ascii="Arial" w:hAnsi="Arial" w:cs="Arial"/>
-        </w:rPr>
-        <w:t>al</w:t>
-      </w:r>
-      <w:r>
-        <w:rPr>
-          <w:rFonts w:ascii="Arial" w:hAnsi="Arial" w:cs="Arial"/>
-        </w:rPr>
-        <w:t xml:space="preserve"> como </w:t>
-      </w:r>
-      <w:r>
-        <w:rPr>
-          <w:rFonts w:ascii="Arial" w:hAnsi="Arial" w:cs="Arial"/>
-          <w:i/>
-        </w:rPr>
-        <w:t xml:space="preserve">“CSS”. </w:t>
-      </w:r>
-      <w:r>
-        <w:rPr>
-          <w:rFonts w:ascii="Arial" w:hAnsi="Arial" w:cs="Arial"/>
-        </w:rPr>
-        <w:t xml:space="preserve">A </w:t>
-      </w:r>
-      <w:r>
-        <w:rPr>
-          <w:rFonts w:ascii="Arial" w:hAnsi="Arial" w:cs="Arial"/>
-        </w:rPr>
-        <w:t>continuación,</w:t>
-      </w:r>
-      <w:r>
-        <w:rPr>
-          <w:rFonts w:ascii="Arial" w:hAnsi="Arial" w:cs="Arial"/>
-        </w:rPr>
-        <w:t xml:space="preserve"> se explicará cada uno.</w:t>
-      </w:r>
-    </w:p>
-    <w:p>
-      <w:pPr>
-        <w:rPr>
-          <w:rFonts w:ascii="Arial" w:hAnsi="Arial" w:cs="Arial"/>
-        </w:rPr>
-      </w:pPr>
-    </w:p>
-    <w:p>
-      <w:pPr>
-        <w:rPr>
-          <w:rFonts w:ascii="Arial" w:hAnsi="Arial" w:cs="Arial"/>
-          <w:b/>
-        </w:rPr>
-      </w:pPr>
-      <w:proofErr w:type="spellStart"/>
-      <w:r>
-        <w:rPr>
-          <w:rFonts w:ascii="Arial" w:hAnsi="Arial" w:cs="Arial"/>
-          <w:b/>
-        </w:rPr>
-        <w:t>Inline</w:t>
-      </w:r>
-      <w:proofErr w:type="spellEnd"/>
-      <w:r>
-        <w:rPr>
-          <w:rFonts w:ascii="Arial" w:hAnsi="Arial" w:cs="Arial"/>
-          <w:b/>
-        </w:rPr>
-        <w:t xml:space="preserve"> Style</w:t>
-      </w:r>
-    </w:p>
-    <w:p>
-      <w:pPr>
-        <w:rPr>
-          <w:rFonts w:ascii="Arial" w:hAnsi="Arial" w:cs="Arial"/>
-        </w:rPr>
-      </w:pPr>
-      <w:r>
-        <w:rPr>
-          <w:rFonts w:ascii="Arial" w:hAnsi="Arial" w:cs="Arial"/>
-        </w:rPr>
-        <w:t>C</w:t>
-      </w:r>
-      <w:r>
-        <w:rPr>
-          <w:rFonts w:ascii="Arial" w:hAnsi="Arial" w:cs="Arial"/>
-        </w:rPr>
-        <w:t>onsiste en agregar atributos directamente en la etiqueta de un elemento.</w:t>
-      </w:r>
-      <w:r>
-        <w:rPr>
-          <w:rFonts w:ascii="Arial" w:hAnsi="Arial" w:cs="Arial"/>
-        </w:rPr>
-        <w:t xml:space="preserve"> </w:t>
-      </w:r>
-      <w:proofErr w:type="spellStart"/>
-      <w:r>
-        <w:rPr>
-          <w:rFonts w:ascii="Arial" w:hAnsi="Arial" w:cs="Arial"/>
-        </w:rPr>
-        <w:t>Ejm</w:t>
-      </w:r>
-      <w:proofErr w:type="spellEnd"/>
-      <w:r>
-        <w:rPr>
-          <w:rFonts w:ascii="Arial" w:hAnsi="Arial" w:cs="Arial"/>
-        </w:rPr>
-        <w:t>:</w:t>
+      <w:r>
+        <w:rPr>
+          <w:rFonts w:ascii="Arial" w:hAnsi="Arial" w:cs="Arial"/>
+        </w:rPr>
+        <w:t>Ejm:</w:t>
       </w:r>
     </w:p>
     <w:p>
@@ -373,7 +331,6 @@
           <w:b/>
         </w:rPr>
       </w:pPr>
-      <w:proofErr w:type="spellStart"/>
       <w:r>
         <w:rPr>
           <w:rFonts w:ascii="Arial" w:hAnsi="Arial" w:cs="Arial"/>
@@ -381,7 +338,6 @@
         </w:rPr>
         <w:t>CSS</w:t>
       </w:r>
-      <w:proofErr w:type="spellEnd"/>
       <w:r>
         <w:rPr>
           <w:rFonts w:ascii="Arial" w:hAnsi="Arial" w:cs="Arial"/>
@@ -404,7 +360,6 @@
         </w:rPr>
         <w:t xml:space="preserve"> </w:t>
       </w:r>
-      <w:proofErr w:type="spellStart"/>
       <w:r>
         <w:rPr>
           <w:rFonts w:ascii="Arial" w:hAnsi="Arial" w:cs="Arial"/>
@@ -412,30 +367,13 @@
         </w:rPr>
         <w:t>Cascade</w:t>
       </w:r>
-      <w:proofErr w:type="spellEnd"/>
       <w:proofErr w:type="gramEnd"/>
       <w:r>
         <w:rPr>
           <w:rFonts w:ascii="Arial" w:hAnsi="Arial" w:cs="Arial"/>
           <w:b/>
         </w:rPr>
-        <w:t xml:space="preserve"> Style </w:t>
-      </w:r>
-      <w:proofErr w:type="spellStart"/>
-      <w:r>
-        <w:rPr>
-          <w:rFonts w:ascii="Arial" w:hAnsi="Arial" w:cs="Arial"/>
-          <w:b/>
-        </w:rPr>
-        <w:t>Sheet</w:t>
-      </w:r>
-      <w:proofErr w:type="spellEnd"/>
-      <w:r>
-        <w:rPr>
-          <w:rFonts w:ascii="Arial" w:hAnsi="Arial" w:cs="Arial"/>
-          <w:b/>
-        </w:rPr>
-        <w:t>)</w:t>
+        <w:t xml:space="preserve"> Style Sheet)</w:t>
       </w:r>
     </w:p>
     <w:p>
@@ -631,21 +569,7 @@
         <w:rPr>
           <w:rFonts w:ascii="Arial" w:hAnsi="Arial" w:cs="Arial"/>
         </w:rPr>
-        <w:t>“</w:t>
-      </w:r>
-      <w:proofErr w:type="spellStart"/>
-      <w:r>
-        <w:rPr>
-          <w:rFonts w:ascii="Arial" w:hAnsi="Arial" w:cs="Arial"/>
-        </w:rPr>
-        <w:t>header</w:t>
-      </w:r>
-      <w:proofErr w:type="spellEnd"/>
-      <w:r>
-        <w:rPr>
-          <w:rFonts w:ascii="Arial" w:hAnsi="Arial" w:cs="Arial"/>
-        </w:rPr>
-        <w:t>”</w:t>
+        <w:t>“header”</w:t>
       </w:r>
       <w:r>
         <w:rPr>
@@ -752,7 +676,6 @@
         </w:rPr>
         <w:t xml:space="preserve">es el tipo de vinculo con nuestro </w:t>
       </w:r>
-      <w:proofErr w:type="spellStart"/>
       <w:proofErr w:type="gramStart"/>
       <w:r>
         <w:rPr>
@@ -766,7 +689,6 @@
         </w:rPr>
         <w:t>l</w:t>
       </w:r>
-      <w:proofErr w:type="spellEnd"/>
       <w:r>
         <w:rPr>
           <w:rFonts w:ascii="Arial" w:hAnsi="Arial" w:cs="Arial"/>
@@ -889,16 +811,109 @@
         <w:rPr>
           <w:rFonts w:ascii="Arial" w:hAnsi="Arial" w:cs="Arial"/>
         </w:rPr>
+        <w:t xml:space="preserve"> html</w:t>
+      </w:r>
+      <w:r>
+        <w:rPr>
+          <w:rFonts w:ascii="Arial" w:hAnsi="Arial" w:cs="Arial"/>
+        </w:rPr>
         <w:t xml:space="preserve"> </w:t>
       </w:r>
-      <w:proofErr w:type="spellStart"/>
-      <w:r>
-        <w:rPr>
-          <w:rFonts w:ascii="Arial" w:hAnsi="Arial" w:cs="Arial"/>
-        </w:rPr>
-        <w:t>html</w:t>
-      </w:r>
-      <w:proofErr w:type="spellEnd"/>
+      <w:r>
+        <w:rPr>
+          <w:rFonts w:ascii="Arial" w:hAnsi="Arial" w:cs="Arial"/>
+        </w:rPr>
+        <w:t xml:space="preserve">se utilizan los </w:t>
+      </w:r>
+      <w:r>
+        <w:rPr>
+          <w:rFonts w:ascii="Arial" w:hAnsi="Arial" w:cs="Arial"/>
+          <w:i/>
+        </w:rPr>
+        <w:t>“</w:t>
+      </w:r>
+      <w:r>
+        <w:rPr>
+          <w:rFonts w:ascii="Arial" w:hAnsi="Arial" w:cs="Arial"/>
+          <w:i/>
+        </w:rPr>
+        <w:t>selectores</w:t>
+      </w:r>
+      <w:r>
+        <w:rPr>
+          <w:rFonts w:ascii="Arial" w:hAnsi="Arial" w:cs="Arial"/>
+          <w:i/>
+        </w:rPr>
+        <w:t>”</w:t>
+      </w:r>
+      <w:r>
+        <w:rPr>
+          <w:rFonts w:ascii="Arial" w:hAnsi="Arial" w:cs="Arial"/>
+        </w:rPr>
+        <w:t>.</w:t>
+      </w:r>
+    </w:p>
+    <w:p>
+      <w:pPr>
+        <w:autoSpaceDE w:val="0"/>
+        <w:autoSpaceDN w:val="0"/>
+        <w:adjustRightInd w:val="0"/>
+        <w:rPr>
+          <w:rFonts w:ascii="Arial" w:hAnsi="Arial" w:cs="Arial"/>
+        </w:rPr>
+      </w:pPr>
+    </w:p>
+    <w:p>
+      <w:pPr>
+        <w:autoSpaceDE w:val="0"/>
+        <w:autoSpaceDN w:val="0"/>
+        <w:adjustRightInd w:val="0"/>
+        <w:rPr>
+          <w:rFonts w:ascii="Arial" w:hAnsi="Arial" w:cs="Arial"/>
+          <w:b/>
+        </w:rPr>
+      </w:pPr>
+      <w:r>
+        <w:rPr>
+          <w:rFonts w:ascii="Arial" w:hAnsi="Arial" w:cs="Arial"/>
+          <w:b/>
+        </w:rPr>
+        <w:t>Selectores</w:t>
+      </w:r>
+    </w:p>
+    <w:p>
+      <w:pPr>
+        <w:autoSpaceDE w:val="0"/>
+        <w:autoSpaceDN w:val="0"/>
+        <w:adjustRightInd w:val="0"/>
+        <w:rPr>
+          <w:rFonts w:ascii="Arial" w:hAnsi="Arial" w:cs="Arial"/>
+        </w:rPr>
+      </w:pPr>
+      <w:r>
+        <w:rPr>
+          <w:rFonts w:ascii="Arial" w:hAnsi="Arial" w:cs="Arial"/>
+        </w:rPr>
+        <w:t>S</w:t>
+      </w:r>
+      <w:r>
+        <w:rPr>
+          <w:rFonts w:ascii="Arial" w:hAnsi="Arial" w:cs="Arial"/>
+        </w:rPr>
+        <w:t>on identificadores</w:t>
+      </w:r>
+      <w:r>
+        <w:rPr>
+          <w:rFonts w:ascii="Arial" w:hAnsi="Arial" w:cs="Arial"/>
+        </w:rPr>
+        <w:t xml:space="preserve"> que permiten abrir bloques de código en los que agregaremos </w:t>
+      </w:r>
+      <w:r>
+        <w:rPr>
+          <w:rFonts w:ascii="Arial" w:hAnsi="Arial" w:cs="Arial"/>
+        </w:rPr>
+        <w:t>atributos.</w:t>
+      </w:r>
       <w:r>
         <w:rPr>
           <w:rFonts w:ascii="Arial" w:hAnsi="Arial" w:cs="Arial"/>
@@ -909,155 +924,54 @@
         <w:rPr>
           <w:rFonts w:ascii="Arial" w:hAnsi="Arial" w:cs="Arial"/>
         </w:rPr>
-        <w:t xml:space="preserve">se utilizan los </w:t>
-      </w:r>
-      <w:r>
+        <w:t>A</w:t>
+      </w:r>
+      <w:r>
+        <w:rPr>
+          <w:rFonts w:ascii="Arial" w:hAnsi="Arial" w:cs="Arial"/>
+        </w:rPr>
+        <w:t xml:space="preserve"> </w:t>
+      </w:r>
+      <w:r>
+        <w:rPr>
+          <w:rFonts w:ascii="Arial" w:hAnsi="Arial" w:cs="Arial"/>
+        </w:rPr>
+        <w:t>continuación,</w:t>
+      </w:r>
+      <w:r>
+        <w:rPr>
+          <w:rFonts w:ascii="Arial" w:hAnsi="Arial" w:cs="Arial"/>
+        </w:rPr>
+        <w:t xml:space="preserve"> se </w:t>
+      </w:r>
+      <w:r>
+        <w:rPr>
+          <w:rFonts w:ascii="Arial" w:hAnsi="Arial" w:cs="Arial"/>
+        </w:rPr>
+        <w:t>explicarán</w:t>
+      </w:r>
+      <w:r>
+        <w:rPr>
+          <w:rFonts w:ascii="Arial" w:hAnsi="Arial" w:cs="Arial"/>
+        </w:rPr>
+        <w:t xml:space="preserve"> algunos de los mas comunes.</w:t>
+      </w:r>
+      <w:r>
+        <w:rPr>
+          <w:rFonts w:ascii="Arial" w:hAnsi="Arial" w:cs="Arial"/>
+        </w:rPr>
+        <w:t xml:space="preserve"> </w:t>
+      </w:r>
+    </w:p>
+    <w:p>
+      <w:pPr>
+        <w:autoSpaceDE w:val="0"/>
+        <w:autoSpaceDN w:val="0"/>
+        <w:adjustRightInd w:val="0"/>
         <w:rPr>
           <w:rFonts w:ascii="Arial" w:hAnsi="Arial" w:cs="Arial"/>
           <w:i/>
         </w:rPr>
-        <w:t>“</w:t>
-      </w:r>
-      <w:r>
-        <w:rPr>
-          <w:rFonts w:ascii="Arial" w:hAnsi="Arial" w:cs="Arial"/>
-          <w:i/>
-        </w:rPr>
-        <w:t>selectores</w:t>
-      </w:r>
-      <w:r>
-        <w:rPr>
-          <w:rFonts w:ascii="Arial" w:hAnsi="Arial" w:cs="Arial"/>
-          <w:i/>
-        </w:rPr>
-        <w:t>”</w:t>
-      </w:r>
-      <w:r>
-        <w:rPr>
-          <w:rFonts w:ascii="Arial" w:hAnsi="Arial" w:cs="Arial"/>
-        </w:rPr>
-        <w:t>.</w:t>
-      </w:r>
-    </w:p>
-    <w:p>
-      <w:pPr>
-        <w:autoSpaceDE w:val="0"/>
-        <w:autoSpaceDN w:val="0"/>
-        <w:adjustRightInd w:val="0"/>
-        <w:rPr>
-          <w:rFonts w:ascii="Arial" w:hAnsi="Arial" w:cs="Arial"/>
-        </w:rPr>
-      </w:pPr>
-    </w:p>
-    <w:p>
-      <w:pPr>
-        <w:autoSpaceDE w:val="0"/>
-        <w:autoSpaceDN w:val="0"/>
-        <w:adjustRightInd w:val="0"/>
-        <w:rPr>
-          <w:rFonts w:ascii="Arial" w:hAnsi="Arial" w:cs="Arial"/>
-          <w:b/>
-        </w:rPr>
-      </w:pPr>
-      <w:r>
-        <w:rPr>
-          <w:rFonts w:ascii="Arial" w:hAnsi="Arial" w:cs="Arial"/>
-          <w:b/>
-        </w:rPr>
-        <w:t>Selectores</w:t>
-      </w:r>
-    </w:p>
-    <w:p>
-      <w:pPr>
-        <w:autoSpaceDE w:val="0"/>
-        <w:autoSpaceDN w:val="0"/>
-        <w:adjustRightInd w:val="0"/>
-        <w:rPr>
-          <w:rFonts w:ascii="Arial" w:hAnsi="Arial" w:cs="Arial"/>
-        </w:rPr>
-      </w:pPr>
-      <w:r>
-        <w:rPr>
-          <w:rFonts w:ascii="Arial" w:hAnsi="Arial" w:cs="Arial"/>
-        </w:rPr>
-        <w:t>S</w:t>
-      </w:r>
-      <w:r>
-        <w:rPr>
-          <w:rFonts w:ascii="Arial" w:hAnsi="Arial" w:cs="Arial"/>
-        </w:rPr>
-        <w:t>on identificadores</w:t>
-      </w:r>
-      <w:r>
-        <w:rPr>
-          <w:rFonts w:ascii="Arial" w:hAnsi="Arial" w:cs="Arial"/>
-        </w:rPr>
-        <w:t xml:space="preserve"> que permiten abrir bloques de código en los que agregaremos </w:t>
-      </w:r>
-      <w:r>
-        <w:rPr>
-          <w:rFonts w:ascii="Arial" w:hAnsi="Arial" w:cs="Arial"/>
-        </w:rPr>
-        <w:t>atributos.</w:t>
-      </w:r>
-      <w:r>
-        <w:rPr>
-          <w:rFonts w:ascii="Arial" w:hAnsi="Arial" w:cs="Arial"/>
-        </w:rPr>
-        <w:t xml:space="preserve"> </w:t>
-      </w:r>
-      <w:r>
-        <w:rPr>
-          <w:rFonts w:ascii="Arial" w:hAnsi="Arial" w:cs="Arial"/>
-        </w:rPr>
-        <w:t>A</w:t>
-      </w:r>
-      <w:r>
-        <w:rPr>
-          <w:rFonts w:ascii="Arial" w:hAnsi="Arial" w:cs="Arial"/>
-        </w:rPr>
-        <w:t xml:space="preserve"> </w:t>
-      </w:r>
-      <w:r>
-        <w:rPr>
-          <w:rFonts w:ascii="Arial" w:hAnsi="Arial" w:cs="Arial"/>
-        </w:rPr>
-        <w:t>continuación,</w:t>
-      </w:r>
-      <w:r>
-        <w:rPr>
-          <w:rFonts w:ascii="Arial" w:hAnsi="Arial" w:cs="Arial"/>
-        </w:rPr>
-        <w:t xml:space="preserve"> se </w:t>
-      </w:r>
-      <w:r>
-        <w:rPr>
-          <w:rFonts w:ascii="Arial" w:hAnsi="Arial" w:cs="Arial"/>
-        </w:rPr>
-        <w:t>explicarán</w:t>
-      </w:r>
-      <w:r>
-        <w:rPr>
-          <w:rFonts w:ascii="Arial" w:hAnsi="Arial" w:cs="Arial"/>
-        </w:rPr>
-        <w:t xml:space="preserve"> algunos de los mas comunes.</w:t>
-      </w:r>
-      <w:r>
-        <w:rPr>
-          <w:rFonts w:ascii="Arial" w:hAnsi="Arial" w:cs="Arial"/>
-        </w:rPr>
-        <w:t xml:space="preserve"> </w:t>
-      </w:r>
-    </w:p>
-    <w:p>
-      <w:pPr>
-        <w:autoSpaceDE w:val="0"/>
-        <w:autoSpaceDN w:val="0"/>
-        <w:adjustRightInd w:val="0"/>
-        <w:rPr>
-          <w:rFonts w:ascii="Arial" w:hAnsi="Arial" w:cs="Arial"/>
-          <w:i/>
-        </w:rPr>
       </w:pPr>
     </w:p>
     <w:p>
@@ -1102,49 +1016,7 @@
         <w:rPr>
           <w:rFonts w:ascii="Arial" w:hAnsi="Arial" w:cs="Arial"/>
         </w:rPr>
-        <w:t xml:space="preserve">A los archivos </w:t>
-      </w:r>
-      <w:proofErr w:type="spellStart"/>
-      <w:r>
-        <w:rPr>
-          <w:rFonts w:ascii="Arial" w:hAnsi="Arial" w:cs="Arial"/>
-        </w:rPr>
-        <w:t>css</w:t>
-      </w:r>
-      <w:proofErr w:type="spellEnd"/>
-      <w:r>
-        <w:rPr>
-          <w:rFonts w:ascii="Arial" w:hAnsi="Arial" w:cs="Arial"/>
-        </w:rPr>
-        <w:t xml:space="preserve"> se les conoce como cascada </w:t>
-      </w:r>
-      <w:proofErr w:type="spellStart"/>
-      <w:r>
-        <w:rPr>
-          <w:rFonts w:ascii="Arial" w:hAnsi="Arial" w:cs="Arial"/>
-        </w:rPr>
-        <w:t>style</w:t>
-      </w:r>
-      <w:proofErr w:type="spellEnd"/>
-      <w:r>
-        <w:rPr>
-          <w:rFonts w:ascii="Arial" w:hAnsi="Arial" w:cs="Arial"/>
-        </w:rPr>
-        <w:t xml:space="preserve"> </w:t>
-      </w:r>
-      <w:proofErr w:type="spellStart"/>
-      <w:r>
-        <w:rPr>
-          <w:rFonts w:ascii="Arial" w:hAnsi="Arial" w:cs="Arial"/>
-        </w:rPr>
-        <w:t>sheet</w:t>
-      </w:r>
-      <w:proofErr w:type="spellEnd"/>
-      <w:r>
-        <w:rPr>
-          <w:rFonts w:ascii="Arial" w:hAnsi="Arial" w:cs="Arial"/>
-        </w:rPr>
-        <w:t xml:space="preserve"> por la forma en que aplican los estilos que se asemeja a una cascada. Eso quiere decir que el estilo asignado por un selector de mayor </w:t>
+        <w:t xml:space="preserve">A los archivos css se les conoce como cascada style sheet por la forma en que aplican los estilos que se asemeja a una cascada. Eso quiere decir que el estilo asignado por un selector de mayor </w:t>
       </w:r>
       <w:r>
         <w:rPr>
@@ -1367,16 +1239,8 @@
         <w:rPr>
           <w:rFonts w:ascii="Arial" w:hAnsi="Arial" w:cs="Arial"/>
         </w:rPr>
-        <w:t xml:space="preserve">, en nuestro archivo </w:t>
-      </w:r>
-      <w:proofErr w:type="spellStart"/>
-      <w:r>
-        <w:rPr>
-          <w:rFonts w:ascii="Arial" w:hAnsi="Arial" w:cs="Arial"/>
-        </w:rPr>
-        <w:t>css</w:t>
-      </w:r>
-      <w:proofErr w:type="spellEnd"/>
+        <w:t>, en nuestro archivo css</w:t>
+      </w:r>
       <w:r>
         <w:rPr>
           <w:rFonts w:ascii="Arial" w:hAnsi="Arial" w:cs="Arial"/>
@@ -1388,23 +1252,7 @@
           <w:rFonts w:ascii="Arial" w:hAnsi="Arial" w:cs="Arial"/>
           <w:i/>
         </w:rPr>
-        <w:t>“</w:t>
-      </w:r>
-      <w:proofErr w:type="spellStart"/>
-      <w:r>
-        <w:rPr>
-          <w:rFonts w:ascii="Arial" w:hAnsi="Arial" w:cs="Arial"/>
-          <w:i/>
-        </w:rPr>
-        <w:t>green</w:t>
-      </w:r>
-      <w:proofErr w:type="spellEnd"/>
-      <w:r>
-        <w:rPr>
-          <w:rFonts w:ascii="Arial" w:hAnsi="Arial" w:cs="Arial"/>
-          <w:i/>
-        </w:rPr>
-        <w:t>”</w:t>
+        <w:t>“green”</w:t>
       </w:r>
       <w:r>
         <w:rPr>
@@ -1679,7 +1527,6 @@
           <w:rFonts w:ascii="Arial" w:hAnsi="Arial" w:cs="Arial"/>
         </w:rPr>
       </w:pPr>
-      <w:proofErr w:type="spellStart"/>
       <w:r>
         <w:rPr>
           <w:rFonts w:ascii="Arial" w:hAnsi="Arial" w:cs="Arial"/>
@@ -1687,7 +1534,6 @@
         </w:rPr>
         <w:t>CSS</w:t>
       </w:r>
-      <w:proofErr w:type="spellEnd"/>
       <w:r>
         <w:rPr>
           <w:rFonts w:ascii="Arial" w:hAnsi="Arial" w:cs="Arial"/>
@@ -1983,21 +1829,12 @@
           <w:b/>
         </w:rPr>
       </w:pPr>
-      <w:proofErr w:type="spellStart"/>
-      <w:r>
-        <w:rPr>
-          <w:rFonts w:ascii="Arial" w:hAnsi="Arial" w:cs="Arial"/>
-          <w:b/>
-        </w:rPr>
-        <w:t>CSS</w:t>
-      </w:r>
-      <w:proofErr w:type="spellEnd"/>
-      <w:r>
-        <w:rPr>
-          <w:rFonts w:ascii="Arial" w:hAnsi="Arial" w:cs="Arial"/>
-          <w:b/>
-        </w:rPr>
-        <w:t>:</w:t>
+      <w:r>
+        <w:rPr>
+          <w:rFonts w:ascii="Arial" w:hAnsi="Arial" w:cs="Arial"/>
+          <w:b/>
+        </w:rPr>
+        <w:t>CSS:</w:t>
       </w:r>
     </w:p>
     <w:p>
@@ -2289,21 +2126,12 @@
           <w:b/>
         </w:rPr>
       </w:pPr>
-      <w:proofErr w:type="spellStart"/>
-      <w:r>
-        <w:rPr>
-          <w:rFonts w:ascii="Arial" w:hAnsi="Arial" w:cs="Arial"/>
-          <w:b/>
-        </w:rPr>
-        <w:t>CSS</w:t>
-      </w:r>
-      <w:proofErr w:type="spellEnd"/>
-      <w:r>
-        <w:rPr>
-          <w:rFonts w:ascii="Arial" w:hAnsi="Arial" w:cs="Arial"/>
-          <w:b/>
-        </w:rPr>
-        <w:t>:</w:t>
+      <w:r>
+        <w:rPr>
+          <w:rFonts w:ascii="Arial" w:hAnsi="Arial" w:cs="Arial"/>
+          <w:b/>
+        </w:rPr>
+        <w:t>CSS:</w:t>
       </w:r>
     </w:p>
     <w:p>
@@ -2674,30 +2502,14 @@
         <w:rPr>
           <w:rFonts w:ascii="Arial" w:hAnsi="Arial" w:cs="Arial"/>
         </w:rPr>
-        <w:t>¡</w:t>
-      </w:r>
-      <w:proofErr w:type="spellStart"/>
-      <w:r>
-        <w:rPr>
-          <w:rFonts w:ascii="Arial" w:hAnsi="Arial" w:cs="Arial"/>
-        </w:rPr>
-        <w:t>important</w:t>
-      </w:r>
-      <w:proofErr w:type="spellEnd"/>
-      <w:r>
-        <w:rPr>
-          <w:rFonts w:ascii="Arial" w:hAnsi="Arial" w:cs="Arial"/>
-        </w:rPr>
-        <w:t xml:space="preserve"> </w:t>
-      </w:r>
-      <w:proofErr w:type="spellStart"/>
+        <w:t xml:space="preserve">¡important </w:t>
+      </w:r>
       <w:r>
         <w:rPr>
           <w:rFonts w:ascii="Arial" w:hAnsi="Arial" w:cs="Arial"/>
         </w:rPr>
         <w:t>flag</w:t>
       </w:r>
-      <w:proofErr w:type="spellEnd"/>
     </w:p>
     <w:p>
       <w:pPr>
@@ -2718,8 +2530,6 @@
           <w:rFonts w:ascii="Arial" w:hAnsi="Arial" w:cs="Arial"/>
         </w:rPr>
       </w:pPr>
-      <w:bookmarkStart w:id="1" w:name="_GoBack"/>
-      <w:bookmarkEnd w:id="1"/>
     </w:p>
     <w:p>
       <w:pPr>
@@ -2810,49 +2620,8 @@
           <w:rFonts w:ascii="Arial" w:hAnsi="Arial" w:cs="Arial"/>
           <w:b/>
         </w:rPr>
-        <w:t xml:space="preserve">de usar una </w:t>
-      </w:r>
-      <w:proofErr w:type="spellStart"/>
-      <w:r>
-        <w:rPr>
-          <w:rFonts w:ascii="Arial" w:hAnsi="Arial" w:cs="Arial"/>
-          <w:b/>
-        </w:rPr>
-        <w:t>css</w:t>
-      </w:r>
-      <w:proofErr w:type="spellEnd"/>
-      <w:r>
-        <w:rPr>
-          <w:rFonts w:ascii="Arial" w:hAnsi="Arial" w:cs="Arial"/>
-          <w:b/>
-        </w:rPr>
-        <w:t xml:space="preserve"> </w:t>
-      </w:r>
-      <w:proofErr w:type="spellStart"/>
-      <w:r>
-        <w:rPr>
-          <w:rFonts w:ascii="Arial" w:hAnsi="Arial" w:cs="Arial"/>
-          <w:b/>
-        </w:rPr>
-        <w:t>style</w:t>
-      </w:r>
-      <w:proofErr w:type="spellEnd"/>
-      <w:r>
-        <w:rPr>
-          <w:rFonts w:ascii="Arial" w:hAnsi="Arial" w:cs="Arial"/>
-          <w:b/>
-        </w:rPr>
-        <w:t xml:space="preserve"> </w:t>
-      </w:r>
-      <w:proofErr w:type="spellStart"/>
-      <w:r>
-        <w:rPr>
-          <w:rFonts w:ascii="Arial" w:hAnsi="Arial" w:cs="Arial"/>
-          <w:b/>
-        </w:rPr>
-        <w:t>sheet</w:t>
-      </w:r>
-      <w:proofErr w:type="spellEnd"/>
+        <w:t>de usar una css style sheet</w:t>
+      </w:r>
       <w:r>
         <w:rPr>
           <w:rFonts w:ascii="Arial" w:hAnsi="Arial" w:cs="Arial"/>
@@ -2951,6 +2720,24 @@
           <w:b/>
           <w:bCs/>
         </w:rPr>
+        <w:br w:type="page"/>
+      </w:r>
+    </w:p>
+    <w:p>
+      <w:pPr>
+        <w:rPr>
+          <w:rFonts w:ascii="Arial" w:hAnsi="Arial" w:cs="Arial"/>
+          <w:b/>
+          <w:bCs/>
+        </w:rPr>
+      </w:pPr>
+      <w:r>
+        <w:rPr>
+          <w:rFonts w:ascii="Arial" w:hAnsi="Arial" w:cs="Arial"/>
+          <w:b/>
+          <w:bCs/>
+        </w:rPr>
+        <w:lastRenderedPageBreak/>
         <w:t>JavaScript</w:t>
       </w:r>
     </w:p>
@@ -2960,322 +2747,108 @@
           <w:rFonts w:ascii="Arial" w:hAnsi="Arial" w:cs="Arial"/>
         </w:rPr>
       </w:pPr>
-      <w:r>
-        <w:rPr>
-          <w:rFonts w:ascii="Arial" w:hAnsi="Arial" w:cs="Arial"/>
-        </w:rPr>
-        <w:t xml:space="preserve">JavaScript es un lenguaje de programación que te permite realizar actividades complejas en una página web, cada vez más una página web hace más cosas </w:t>
-      </w:r>
-      <w:r>
-        <w:rPr>
-          <w:rFonts w:ascii="Arial" w:hAnsi="Arial" w:cs="Arial"/>
-        </w:rPr>
-        <w:lastRenderedPageBreak/>
-        <w:t xml:space="preserve">que sólo mostrar información estática, como mostrar actualizaciones de contenido en el momento, interactuar con mapas, animaciones gráficas 2D/3D etc. puedes estar seguro </w:t>
-      </w:r>
-      <w:proofErr w:type="gramStart"/>
-      <w:r>
-        <w:rPr>
-          <w:rFonts w:ascii="Arial" w:hAnsi="Arial" w:cs="Arial"/>
-        </w:rPr>
-        <w:t>que</w:t>
-      </w:r>
-      <w:proofErr w:type="gramEnd"/>
-      <w:r>
-        <w:rPr>
-          <w:rFonts w:ascii="Arial" w:hAnsi="Arial" w:cs="Arial"/>
-        </w:rPr>
-        <w:t xml:space="preserve"> JavaScript está involucrado. Es la tercera capa del conjunto de los estándares en las tecnologías para la web, dos de las cuales son (HTML y CSS), de los cuales ya hablamos anteriormente.</w:t>
-      </w:r>
-    </w:p>
-    <w:p>
-      <w:pPr>
-        <w:rPr>
-          <w:rFonts w:ascii="Arial" w:hAnsi="Arial" w:cs="Arial"/>
-        </w:rPr>
-      </w:pPr>
-    </w:p>
-    <w:p>
-      <w:pPr>
-        <w:rPr>
-          <w:rFonts w:ascii="Arial" w:hAnsi="Arial" w:cs="Arial"/>
-        </w:rPr>
-      </w:pPr>
-      <w:r>
-        <w:rPr>
-          <w:rFonts w:ascii="Arial" w:hAnsi="Arial" w:cs="Arial"/>
-        </w:rPr>
-        <w:t xml:space="preserve"> Es un lenguaje de programación que te permite crear contenido nuevo y dinámico, controlar archivos de multimedia, crear imágenes animadas y muchas otras cosas más. En definitiva, realizar la programación necesaria en el sitio web.</w:t>
-      </w:r>
-    </w:p>
-    <w:p>
-      <w:pPr>
-        <w:rPr>
-          <w:rFonts w:ascii="Arial" w:hAnsi="Arial" w:cs="Arial"/>
-        </w:rPr>
-      </w:pPr>
-    </w:p>
-    <w:p>
-      <w:pPr>
-        <w:rPr>
-          <w:rFonts w:ascii="Arial" w:hAnsi="Arial" w:cs="Arial"/>
-        </w:rPr>
-      </w:pPr>
-      <w:r>
-        <w:rPr>
-          <w:rFonts w:ascii="Arial" w:hAnsi="Arial" w:cs="Arial"/>
-        </w:rPr>
-        <w:t xml:space="preserve">Hay algo incluso más emocionante, sin embargo, es la funcionalidad construida por encima del núcleo del lenguaje de JavaScript. Llamada Interfaz de programación en aplicaciones - </w:t>
-      </w:r>
-      <w:proofErr w:type="spellStart"/>
-      <w:r>
-        <w:rPr>
-          <w:rFonts w:ascii="Arial" w:hAnsi="Arial" w:cs="Arial"/>
-        </w:rPr>
-        <w:t>Application</w:t>
-      </w:r>
-      <w:proofErr w:type="spellEnd"/>
+    </w:p>
+    <w:p>
+      <w:pPr>
+        <w:rPr>
+          <w:rFonts w:ascii="Arial" w:hAnsi="Arial" w:cs="Arial"/>
+          <w:b/>
+          <w:bCs/>
+        </w:rPr>
+      </w:pPr>
+      <w:r>
+        <w:rPr>
+          <w:rFonts w:ascii="Arial" w:hAnsi="Arial" w:cs="Arial"/>
+          <w:b/>
+          <w:bCs/>
+        </w:rPr>
+        <w:t>¿Qué es lo que JavaScript hace en tu página web?</w:t>
+      </w:r>
+    </w:p>
+    <w:p>
+      <w:pPr>
+        <w:rPr>
+          <w:rFonts w:ascii="Arial" w:hAnsi="Arial" w:cs="Arial"/>
+        </w:rPr>
+      </w:pPr>
+    </w:p>
+    <w:p>
+      <w:pPr>
+        <w:rPr>
+          <w:rFonts w:ascii="Arial" w:hAnsi="Arial" w:cs="Arial"/>
+        </w:rPr>
+      </w:pPr>
+      <w:r>
+        <w:rPr>
+          <w:rFonts w:ascii="Arial" w:hAnsi="Arial" w:cs="Arial"/>
+        </w:rPr>
+        <w:t>Cuando cargas una página Web en tu navegador, tu código (HTML, CSS y JavaScript) es leído dentro de un ambiente de ejecución (pestaña del navegador). Esto es como una fábrica que coge la materia prima (Las líneas de código) y lo presenta como el producto final (la página Web).</w:t>
+      </w:r>
+    </w:p>
+    <w:p>
+      <w:pPr>
+        <w:rPr>
+          <w:rFonts w:ascii="Arial" w:hAnsi="Arial" w:cs="Arial"/>
+        </w:rPr>
+      </w:pPr>
       <w:r>
         <w:rPr>
           <w:rFonts w:ascii="Arial" w:hAnsi="Arial" w:cs="Arial"/>
         </w:rPr>
         <w:t xml:space="preserve"> </w:t>
       </w:r>
-      <w:proofErr w:type="spellStart"/>
-      <w:r>
-        <w:rPr>
-          <w:rFonts w:ascii="Arial" w:hAnsi="Arial" w:cs="Arial"/>
-        </w:rPr>
-        <w:t>Programming</w:t>
-      </w:r>
-      <w:proofErr w:type="spellEnd"/>
-      <w:r>
-        <w:rPr>
-          <w:rFonts w:ascii="Arial" w:hAnsi="Arial" w:cs="Arial"/>
-        </w:rPr>
-        <w:t xml:space="preserve"> Interfaces (</w:t>
-      </w:r>
-      <w:proofErr w:type="spellStart"/>
-      <w:proofErr w:type="gramStart"/>
-      <w:r>
-        <w:rPr>
-          <w:rFonts w:ascii="Arial" w:hAnsi="Arial" w:cs="Arial"/>
-        </w:rPr>
-        <w:t>API's</w:t>
-      </w:r>
-      <w:proofErr w:type="spellEnd"/>
-      <w:r>
-        <w:rPr>
-          <w:rFonts w:ascii="Arial" w:hAnsi="Arial" w:cs="Arial"/>
-        </w:rPr>
-        <w:t xml:space="preserve"> )</w:t>
-      </w:r>
-      <w:proofErr w:type="gramEnd"/>
-    </w:p>
-    <w:p>
-      <w:pPr>
-        <w:rPr>
-          <w:rFonts w:ascii="Arial" w:hAnsi="Arial" w:cs="Arial"/>
-        </w:rPr>
-      </w:pPr>
-    </w:p>
-    <w:p>
-      <w:pPr>
-        <w:rPr>
-          <w:rFonts w:ascii="Arial" w:hAnsi="Arial" w:cs="Arial"/>
-        </w:rPr>
-      </w:pPr>
-      <w:r>
-        <w:rPr>
-          <w:rFonts w:ascii="Arial" w:hAnsi="Arial" w:cs="Arial"/>
-        </w:rPr>
-        <w:t>Los APIS son inserciones de líneas, incluso bloques gigantes de código listos para usar que permiten a un desarrollador implementarlo a programas que de cualquier otra forma podría ser difícil o incluso imposible de terminar. Así como las herramientas para construir una casa, es lo mismo para las cosas de programación – Es mucho más fácil tomar los paneles que ya estén cortados y atornillarlos para hacer un estante de libros, ya que es más trabajoso diseñarlo por ti mismo, ir y encontrar la madera correcta, cortarla del tamaño correcto y lijarla, buscar los tornillos del tamaño correcto y ensamblarla para hacer un estante de libros.</w:t>
-      </w:r>
-    </w:p>
-    <w:p>
-      <w:pPr>
-        <w:rPr>
-          <w:rFonts w:ascii="Arial" w:hAnsi="Arial" w:cs="Arial"/>
-        </w:rPr>
-      </w:pPr>
-    </w:p>
-    <w:p>
-      <w:pPr>
+    </w:p>
+    <w:p>
+      <w:pPr>
+        <w:rPr>
+          <w:rFonts w:ascii="Arial" w:hAnsi="Arial" w:cs="Arial"/>
+        </w:rPr>
+      </w:pPr>
+      <w:r>
+        <w:rPr>
+          <w:rFonts w:ascii="Arial" w:hAnsi="Arial" w:cs="Arial"/>
+        </w:rPr>
+        <w:t>Orden de ejecución</w:t>
+      </w:r>
+    </w:p>
+    <w:p>
+      <w:pPr>
+        <w:rPr>
+          <w:rFonts w:ascii="Arial" w:hAnsi="Arial" w:cs="Arial"/>
+        </w:rPr>
+      </w:pPr>
+      <w:r>
+        <w:rPr>
+          <w:rFonts w:ascii="Arial" w:hAnsi="Arial" w:cs="Arial"/>
+        </w:rPr>
+        <w:t>Cuando el navegador encuentra un bloque de JavaScript, generalmente lo corre en orden, de arriba hacia abajo. Esto significa que tienes que tener cuidado en qué orden pones las cosas.</w:t>
+      </w:r>
+    </w:p>
+    <w:p>
+      <w:pPr>
+        <w:rPr>
+          <w:rFonts w:ascii="Arial" w:hAnsi="Arial" w:cs="Arial"/>
+        </w:rPr>
+      </w:pPr>
+    </w:p>
+    <w:p>
+      <w:pPr>
+        <w:rPr>
+          <w:rFonts w:ascii="Arial" w:hAnsi="Arial" w:cs="Arial"/>
+        </w:rPr>
+      </w:pPr>
+      <w:r>
+        <w:rPr>
+          <w:rFonts w:ascii="Arial" w:hAnsi="Arial" w:cs="Arial"/>
+        </w:rPr>
+        <w:t xml:space="preserve"> </w:t>
+      </w:r>
+      <w:r>
         <w:rPr>
           <w:rFonts w:ascii="Arial" w:hAnsi="Arial" w:cs="Arial"/>
           <w:b/>
           <w:bCs/>
         </w:rPr>
-      </w:pPr>
-      <w:r>
-        <w:rPr>
-          <w:rFonts w:ascii="Arial" w:hAnsi="Arial" w:cs="Arial"/>
-          <w:b/>
-          <w:bCs/>
-        </w:rPr>
-        <w:t>¿Qué es lo que JavaScript hace en tu página web?</w:t>
-      </w:r>
-    </w:p>
-    <w:p>
-      <w:pPr>
-        <w:rPr>
-          <w:rFonts w:ascii="Arial" w:hAnsi="Arial" w:cs="Arial"/>
-        </w:rPr>
-      </w:pPr>
-    </w:p>
-    <w:p>
-      <w:pPr>
-        <w:rPr>
-          <w:rFonts w:ascii="Arial" w:hAnsi="Arial" w:cs="Arial"/>
-        </w:rPr>
-      </w:pPr>
-      <w:r>
-        <w:rPr>
-          <w:rFonts w:ascii="Arial" w:hAnsi="Arial" w:cs="Arial"/>
-        </w:rPr>
-        <w:t>Cuando cargas una página Web en tu navegador, tu código (HTML, CSS y JavaScript) es leído dentro de un ambiente de ejecución (pestaña del navegador). Esto es como una fábrica que coge la materia prima (Las líneas de código) y lo presenta como el producto final (la página Web).</w:t>
-      </w:r>
-    </w:p>
-    <w:p>
-      <w:pPr>
-        <w:rPr>
-          <w:rFonts w:ascii="Arial" w:hAnsi="Arial" w:cs="Arial"/>
-        </w:rPr>
-      </w:pPr>
-      <w:r>
-        <w:rPr>
-          <w:rFonts w:ascii="Arial" w:hAnsi="Arial" w:cs="Arial"/>
-        </w:rPr>
-        <w:t xml:space="preserve"> </w:t>
-      </w:r>
-    </w:p>
-    <w:p>
-      <w:pPr>
-        <w:rPr>
-          <w:rFonts w:ascii="Arial" w:hAnsi="Arial" w:cs="Arial"/>
-        </w:rPr>
-      </w:pPr>
-      <w:r>
-        <w:rPr>
-          <w:rFonts w:ascii="Arial" w:hAnsi="Arial" w:cs="Arial"/>
-        </w:rPr>
-        <w:t> </w:t>
-      </w:r>
-    </w:p>
-    <w:p>
-      <w:pPr>
-        <w:rPr>
-          <w:rFonts w:ascii="Arial" w:hAnsi="Arial" w:cs="Arial"/>
-        </w:rPr>
-      </w:pPr>
-      <w:r>
-        <w:rPr>
-          <w:rFonts w:ascii="Arial" w:hAnsi="Arial" w:cs="Arial"/>
-        </w:rPr>
-        <w:t>El lenguaje JavaScript es ejecutado por el motor del navegador de JavaScript, luego que el código HTML y CSS han sido juntados y congregados dentro de la página Web. Esto asegura que el estilo y la estructura de la página están en su lugar en el momento en que JavaScript comienza a ejecutarse.</w:t>
-      </w:r>
-    </w:p>
-    <w:p>
-      <w:pPr>
-        <w:rPr>
-          <w:rFonts w:ascii="Arial" w:hAnsi="Arial" w:cs="Arial"/>
-        </w:rPr>
-      </w:pPr>
-    </w:p>
-    <w:p>
-      <w:pPr>
-        <w:rPr>
-          <w:rFonts w:ascii="Arial" w:hAnsi="Arial" w:cs="Arial"/>
-        </w:rPr>
-      </w:pPr>
-      <w:r>
-        <w:rPr>
-          <w:rFonts w:ascii="Arial" w:hAnsi="Arial" w:cs="Arial"/>
-        </w:rPr>
-        <w:t>Orden de ejecución</w:t>
-      </w:r>
-    </w:p>
-    <w:p>
-      <w:pPr>
-        <w:rPr>
-          <w:rFonts w:ascii="Arial" w:hAnsi="Arial" w:cs="Arial"/>
-        </w:rPr>
-      </w:pPr>
-      <w:r>
-        <w:rPr>
-          <w:rFonts w:ascii="Arial" w:hAnsi="Arial" w:cs="Arial"/>
-        </w:rPr>
-        <w:t>Cuando el navegador encuentra un bloque de JavaScript, generalmente lo corre en orden, de arriba hacia abajo. Esto significa que tienes que tener cuidado en qué orden pones las cosas.</w:t>
-      </w:r>
-    </w:p>
-    <w:p>
-      <w:pPr>
-        <w:rPr>
-          <w:rFonts w:ascii="Arial" w:hAnsi="Arial" w:cs="Arial"/>
-        </w:rPr>
-      </w:pPr>
-    </w:p>
-    <w:p>
-      <w:pPr>
-        <w:rPr>
-          <w:rFonts w:ascii="Arial" w:hAnsi="Arial" w:cs="Arial"/>
-        </w:rPr>
-      </w:pPr>
-      <w:r>
-        <w:rPr>
-          <w:rFonts w:ascii="Arial" w:hAnsi="Arial" w:cs="Arial"/>
-        </w:rPr>
-        <w:t xml:space="preserve"> </w:t>
-      </w:r>
-    </w:p>
-    <w:p>
-      <w:pPr>
-        <w:rPr>
-          <w:rFonts w:ascii="Arial" w:hAnsi="Arial" w:cs="Arial"/>
-        </w:rPr>
-      </w:pPr>
-    </w:p>
-    <w:p>
-      <w:pPr>
-        <w:rPr>
-          <w:rFonts w:ascii="Arial" w:hAnsi="Arial" w:cs="Arial"/>
-          <w:b/>
-          <w:bCs/>
-        </w:rPr>
-      </w:pPr>
-    </w:p>
-    <w:p>
-      <w:pPr>
-        <w:rPr>
-          <w:rFonts w:ascii="Arial" w:hAnsi="Arial" w:cs="Arial"/>
-          <w:b/>
-          <w:bCs/>
-        </w:rPr>
-      </w:pPr>
-      <w:r>
-        <w:rPr>
-          <w:rFonts w:ascii="Arial" w:hAnsi="Arial" w:cs="Arial"/>
-          <w:b/>
-          <w:bCs/>
-        </w:rPr>
-        <w:br w:type="page"/>
-      </w:r>
-    </w:p>
-    <w:p>
-      <w:pPr>
-        <w:rPr>
-          <w:rFonts w:ascii="Arial" w:hAnsi="Arial" w:cs="Arial"/>
-          <w:b/>
-          <w:bCs/>
-        </w:rPr>
-      </w:pPr>
-      <w:r>
-        <w:rPr>
-          <w:rFonts w:ascii="Arial" w:hAnsi="Arial" w:cs="Arial"/>
-          <w:b/>
-          <w:bCs/>
-        </w:rPr>
-        <w:lastRenderedPageBreak/>
         <w:t>El Interpretador entre el código compilado</w:t>
       </w:r>
     </w:p>
@@ -3391,33 +2964,25 @@
     <w:p>
       <w:pPr>
         <w:pStyle w:val="Prrafodelista"/>
-        <w:rPr>
-          <w:rFonts w:ascii="Arial" w:hAnsi="Arial" w:cs="Arial"/>
-        </w:rPr>
-      </w:pPr>
-      <w:r>
-        <w:rPr>
-          <w:rFonts w:ascii="Arial" w:hAnsi="Arial" w:cs="Arial"/>
-        </w:rPr>
-        <w:t>E</w:t>
-      </w:r>
-      <w:r>
-        <w:rPr>
-          <w:rFonts w:ascii="Arial" w:hAnsi="Arial" w:cs="Arial"/>
-        </w:rPr>
-        <w:t xml:space="preserve">l intérprete de JavaScript ignora cualquier espacio en blanco sobrante, por lo que el código se puede ordenar de forma adecuada para entenderlo </w:t>
-      </w:r>
-      <w:r>
-        <w:rPr>
-          <w:rFonts w:ascii="Arial" w:hAnsi="Arial" w:cs="Arial"/>
-        </w:rPr>
-        <w:t>de una manera sencilla</w:t>
-      </w:r>
-      <w:r>
-        <w:rPr>
-          <w:rFonts w:ascii="Arial" w:hAnsi="Arial" w:cs="Arial"/>
-        </w:rPr>
-        <w:t xml:space="preserve"> (tabulando las líneas, añadiendo espacios, creando nuevas líneas, etc.)</w:t>
+        <w:numPr>
+          <w:ilvl w:val="0"/>
+          <w:numId w:val="3"/>
+        </w:numPr>
+        <w:rPr>
+          <w:rFonts w:ascii="Arial" w:hAnsi="Arial" w:cs="Arial"/>
+        </w:rPr>
+      </w:pPr>
+      <w:r>
+        <w:rPr>
+          <w:rFonts w:ascii="Arial" w:hAnsi="Arial" w:cs="Arial"/>
+        </w:rPr>
+        <w:t>Se distinguen las mayúsculas y minúsculas</w:t>
+      </w:r>
+      <w:r>
+        <w:rPr>
+          <w:rFonts w:ascii="Arial" w:hAnsi="Arial" w:cs="Arial"/>
+        </w:rPr>
+        <w:t>:</w:t>
       </w:r>
     </w:p>
     <w:p>
@@ -3435,14 +3000,10 @@
         <w:rPr>
           <w:rFonts w:ascii="Arial" w:hAnsi="Arial" w:cs="Arial"/>
         </w:rPr>
-        <w:t>Se distinguen las mayúsculas y minúsculas</w:t>
-      </w:r>
-      <w:r>
-        <w:rPr>
-          <w:rFonts w:ascii="Arial" w:hAnsi="Arial" w:cs="Arial"/>
-        </w:rPr>
-        <w:t>:</w:t>
-      </w:r>
+        <w:t>No se define el tipo de las variables:</w:t>
+      </w:r>
+      <w:bookmarkStart w:id="1" w:name="_GoBack"/>
+      <w:bookmarkEnd w:id="1"/>
     </w:p>
     <w:p>
       <w:pPr>
@@ -3455,13 +3016,13 @@
         <w:rPr>
           <w:rFonts w:ascii="Arial" w:hAnsi="Arial" w:cs="Arial"/>
         </w:rPr>
-        <w:t>E</w:t>
-      </w:r>
-      <w:r>
-        <w:rPr>
-          <w:rFonts w:ascii="Arial" w:hAnsi="Arial" w:cs="Arial"/>
-        </w:rPr>
-        <w:t>n JavaScript se intercambian mayúsculas y minúsculas el script no funciona.</w:t>
+        <w:t>No</w:t>
+      </w:r>
+      <w:r>
+        <w:rPr>
+          <w:rFonts w:ascii="Arial" w:hAnsi="Arial" w:cs="Arial"/>
+        </w:rPr>
+        <w:t xml:space="preserve"> es necesario indicar el tipo de dato que almacenará. </w:t>
       </w:r>
     </w:p>
     <w:p>
@@ -3479,39 +3040,13 @@
         <w:rPr>
           <w:rFonts w:ascii="Arial" w:hAnsi="Arial" w:cs="Arial"/>
         </w:rPr>
-        <w:t>No se define el tipo de las variables:</w:t>
-      </w:r>
-    </w:p>
-    <w:p>
-      <w:pPr>
-        <w:pStyle w:val="Prrafodelista"/>
-        <w:rPr>
-          <w:rFonts w:ascii="Arial" w:hAnsi="Arial" w:cs="Arial"/>
-        </w:rPr>
-      </w:pPr>
-      <w:r>
-        <w:rPr>
-          <w:rFonts w:ascii="Arial" w:hAnsi="Arial" w:cs="Arial"/>
-        </w:rPr>
-        <w:t xml:space="preserve">En el intérprete de JavaScript </w:t>
-      </w:r>
-      <w:r>
-        <w:rPr>
-          <w:rFonts w:ascii="Arial" w:hAnsi="Arial" w:cs="Arial"/>
-        </w:rPr>
-        <w:t xml:space="preserve">al crear una variable, no es necesario indicar el tipo de dato que almacenará. </w:t>
-      </w:r>
-      <w:r>
-        <w:rPr>
-          <w:rFonts w:ascii="Arial" w:hAnsi="Arial" w:cs="Arial"/>
-        </w:rPr>
-        <w:t>Debido a que</w:t>
-      </w:r>
-      <w:r>
-        <w:rPr>
-          <w:rFonts w:ascii="Arial" w:hAnsi="Arial" w:cs="Arial"/>
-        </w:rPr>
-        <w:t xml:space="preserve"> una misma variable puede almacenar diferentes tipos de datos durante la ejecución del script.</w:t>
+        <w:t xml:space="preserve">No es necesario terminar cada sentencia con el punto y </w:t>
+      </w:r>
+      <w:r>
+        <w:rPr>
+          <w:rFonts w:ascii="Arial" w:hAnsi="Arial" w:cs="Arial"/>
+        </w:rPr>
+        <w:t>coma.</w:t>
       </w:r>
     </w:p>
     <w:p>
@@ -3529,45 +3064,7 @@
         <w:rPr>
           <w:rFonts w:ascii="Arial" w:hAnsi="Arial" w:cs="Arial"/>
         </w:rPr>
-        <w:t>No es necesario terminar cada sentencia con el carácter de punto y coma (;):</w:t>
-      </w:r>
-    </w:p>
-    <w:p>
-      <w:pPr>
-        <w:pStyle w:val="Prrafodelista"/>
-        <w:rPr>
-          <w:rFonts w:ascii="Arial" w:hAnsi="Arial" w:cs="Arial"/>
-        </w:rPr>
-      </w:pPr>
-      <w:r>
-        <w:rPr>
-          <w:rFonts w:ascii="Arial" w:hAnsi="Arial" w:cs="Arial"/>
-        </w:rPr>
-        <w:t xml:space="preserve">Aunque JavaScript no </w:t>
-      </w:r>
-      <w:r>
-        <w:rPr>
-          <w:rFonts w:ascii="Arial" w:hAnsi="Arial" w:cs="Arial"/>
-        </w:rPr>
-        <w:t>es obligación</w:t>
-      </w:r>
-      <w:r>
-        <w:rPr>
-          <w:rFonts w:ascii="Arial" w:hAnsi="Arial" w:cs="Arial"/>
-        </w:rPr>
-        <w:t xml:space="preserve"> </w:t>
-      </w:r>
-      <w:r>
-        <w:rPr>
-          <w:rFonts w:ascii="Arial" w:hAnsi="Arial" w:cs="Arial"/>
-        </w:rPr>
-        <w:t>de</w:t>
-      </w:r>
-      <w:r>
-        <w:rPr>
-          <w:rFonts w:ascii="Arial" w:hAnsi="Arial" w:cs="Arial"/>
-        </w:rPr>
-        <w:t xml:space="preserve"> hacerlo, es conveniente seguir la tradición de terminar cada sentencia con el carácter del punto y coma (;).</w:t>
+        <w:t>Se pueden incluir comentarios:</w:t>
       </w:r>
     </w:p>
     <w:p>
@@ -3585,99 +3082,13 @@
         <w:rPr>
           <w:rFonts w:ascii="Arial" w:hAnsi="Arial" w:cs="Arial"/>
         </w:rPr>
-        <w:t>Se pueden incluir comentarios:</w:t>
-      </w:r>
-    </w:p>
-    <w:p>
-      <w:pPr>
-        <w:pStyle w:val="Prrafodelista"/>
-        <w:rPr>
-          <w:rFonts w:ascii="Arial" w:hAnsi="Arial" w:cs="Arial"/>
-        </w:rPr>
-      </w:pPr>
-      <w:r>
-        <w:rPr>
-          <w:rFonts w:ascii="Arial" w:hAnsi="Arial" w:cs="Arial"/>
-        </w:rPr>
-        <w:t>L</w:t>
-      </w:r>
-      <w:r>
-        <w:rPr>
-          <w:rFonts w:ascii="Arial" w:hAnsi="Arial" w:cs="Arial"/>
-        </w:rPr>
-        <w:t>os comentarios se utilizan para añadir información en el código fuente del programa.</w:t>
-      </w:r>
-      <w:r>
-        <w:rPr>
-          <w:rFonts w:ascii="Arial" w:hAnsi="Arial" w:cs="Arial"/>
-        </w:rPr>
-        <w:t xml:space="preserve"> Este contenido no es visualizado en </w:t>
-      </w:r>
-      <w:r>
-        <w:rPr>
-          <w:rFonts w:ascii="Arial" w:hAnsi="Arial" w:cs="Arial"/>
-        </w:rPr>
-        <w:t xml:space="preserve">pantalla, </w:t>
-      </w:r>
-      <w:r>
-        <w:rPr>
-          <w:rFonts w:ascii="Arial" w:hAnsi="Arial" w:cs="Arial"/>
-        </w:rPr>
-        <w:t xml:space="preserve">pero se </w:t>
-      </w:r>
-      <w:r>
-        <w:rPr>
-          <w:rFonts w:ascii="Arial" w:hAnsi="Arial" w:cs="Arial"/>
-        </w:rPr>
-        <w:t>envía</w:t>
-      </w:r>
-      <w:r>
-        <w:rPr>
-          <w:rFonts w:ascii="Arial" w:hAnsi="Arial" w:cs="Arial"/>
-        </w:rPr>
-        <w:t xml:space="preserve"> al navegador del usuario.</w:t>
-      </w:r>
-    </w:p>
-    <w:p>
-      <w:pPr>
-        <w:pStyle w:val="Prrafodelista"/>
-        <w:numPr>
-          <w:ilvl w:val="1"/>
-          <w:numId w:val="3"/>
-        </w:numPr>
-        <w:rPr>
-          <w:rFonts w:ascii="Arial" w:hAnsi="Arial" w:cs="Arial"/>
-        </w:rPr>
-      </w:pPr>
-      <w:r>
-        <w:rPr>
-          <w:rFonts w:ascii="Arial" w:hAnsi="Arial" w:cs="Arial"/>
-        </w:rPr>
-        <w:t xml:space="preserve">Comentario de una línea </w:t>
-      </w:r>
-    </w:p>
-    <w:p>
-      <w:pPr>
-        <w:pStyle w:val="Prrafodelista"/>
-        <w:numPr>
-          <w:ilvl w:val="1"/>
-          <w:numId w:val="3"/>
-        </w:numPr>
-        <w:rPr>
-          <w:rFonts w:ascii="Arial" w:hAnsi="Arial" w:cs="Arial"/>
-        </w:rPr>
-      </w:pPr>
-      <w:r>
-        <w:rPr>
-          <w:rFonts w:ascii="Arial" w:hAnsi="Arial" w:cs="Arial"/>
-        </w:rPr>
-        <w:t>Comentario de varias línea</w:t>
-      </w:r>
-      <w:r>
-        <w:rPr>
-          <w:rFonts w:ascii="Arial" w:hAnsi="Arial" w:cs="Arial"/>
-        </w:rPr>
-        <w:t>s</w:t>
+        <w:t>Los comentarios se utilizan para añadir información en el código fuente</w:t>
+      </w:r>
+      <w:r>
+        <w:rPr>
+          <w:rFonts w:ascii="Arial" w:hAnsi="Arial" w:cs="Arial"/>
+        </w:rPr>
+        <w:t>.</w:t>
       </w:r>
     </w:p>
     <w:p>
@@ -3719,39 +3130,27 @@
         <w:rPr>
           <w:rFonts w:ascii="Arial" w:hAnsi="Arial" w:cs="Arial"/>
         </w:rPr>
-        <w:t xml:space="preserve">Botones con efecto transición de gradiente que llaman algoritmos de </w:t>
-      </w:r>
-      <w:proofErr w:type="spellStart"/>
-      <w:r>
-        <w:rPr>
-          <w:rFonts w:ascii="Arial" w:hAnsi="Arial" w:cs="Arial"/>
-        </w:rPr>
-        <w:t>JS</w:t>
-      </w:r>
-      <w:proofErr w:type="spellEnd"/>
-      <w:r>
-        <w:rPr>
-          <w:rFonts w:ascii="Arial" w:hAnsi="Arial" w:cs="Arial"/>
-        </w:rPr>
-        <w:t>.</w:t>
-      </w:r>
-    </w:p>
-    <w:p>
-      <w:pPr>
-        <w:rPr>
-          <w:rFonts w:ascii="Arial" w:hAnsi="Arial" w:cs="Arial"/>
-        </w:rPr>
-      </w:pPr>
-    </w:p>
-    <w:p>
-      <w:pPr>
-        <w:rPr>
-          <w:rFonts w:ascii="Arial" w:hAnsi="Arial" w:cs="Arial"/>
-        </w:rPr>
-      </w:pPr>
-      <w:r>
-        <w:rPr>
-          <w:rFonts w:ascii="Arial" w:hAnsi="Arial" w:cs="Arial"/>
+        <w:t>Botones con efecto transición de gradiente que llaman algoritmos de JS.</w:t>
+      </w:r>
+    </w:p>
+    <w:p>
+      <w:pPr>
+        <w:rPr>
+          <w:rFonts w:ascii="Arial" w:hAnsi="Arial" w:cs="Arial"/>
+        </w:rPr>
+      </w:pPr>
+    </w:p>
+    <w:p>
+      <w:pPr>
+        <w:rPr>
+          <w:rFonts w:ascii="Arial" w:hAnsi="Arial" w:cs="Arial"/>
+          <w:b/>
+        </w:rPr>
+      </w:pPr>
+      <w:r>
+        <w:rPr>
+          <w:rFonts w:ascii="Arial" w:hAnsi="Arial" w:cs="Arial"/>
+          <w:b/>
         </w:rPr>
         <w:t>HTML</w:t>
       </w:r>
@@ -3767,30 +3166,16 @@
       <w:pPr>
         <w:rPr>
           <w:rFonts w:ascii="Arial" w:hAnsi="Arial" w:cs="Arial"/>
-        </w:rPr>
-      </w:pPr>
-      <w:r>
-        <w:rPr>
-          <w:rFonts w:ascii="Arial" w:hAnsi="Arial" w:cs="Arial"/>
-        </w:rPr>
-        <w:br w:type="page"/>
-      </w:r>
-    </w:p>
-    <w:p>
-      <w:pPr>
-        <w:rPr>
-          <w:rFonts w:ascii="Arial" w:hAnsi="Arial" w:cs="Arial"/>
-        </w:rPr>
-      </w:pPr>
-      <w:proofErr w:type="spellStart"/>
-      <w:r>
-        <w:rPr>
-          <w:rFonts w:ascii="Arial" w:hAnsi="Arial" w:cs="Arial"/>
-        </w:rPr>
-        <w:lastRenderedPageBreak/>
+          <w:b/>
+        </w:rPr>
+      </w:pPr>
+      <w:r>
+        <w:rPr>
+          <w:rFonts w:ascii="Arial" w:hAnsi="Arial" w:cs="Arial"/>
+          <w:b/>
+        </w:rPr>
         <w:t>CSS</w:t>
       </w:r>
-      <w:proofErr w:type="spellEnd"/>
     </w:p>
     <w:p>
       <w:pPr>
@@ -3803,45 +3188,47 @@
           <w:rFonts w:ascii="Arial" w:hAnsi="Arial" w:cs="Arial"/>
         </w:rPr>
       </w:pPr>
-      <w:proofErr w:type="spellStart"/>
-      <w:r>
-        <w:rPr>
-          <w:rFonts w:ascii="Arial" w:hAnsi="Arial" w:cs="Arial"/>
-        </w:rPr>
-        <w:t>Tag</w:t>
-      </w:r>
-      <w:proofErr w:type="spellEnd"/>
-      <w:r>
-        <w:rPr>
-          <w:rFonts w:ascii="Arial" w:hAnsi="Arial" w:cs="Arial"/>
-        </w:rPr>
-        <w:t xml:space="preserve"> selector</w:t>
-      </w:r>
-      <w:r>
-        <w:rPr>
-          <w:rFonts w:ascii="Arial" w:hAnsi="Arial" w:cs="Arial"/>
-        </w:rPr>
-        <w:t xml:space="preserve"> al cuerpo</w:t>
-      </w:r>
-      <w:r>
-        <w:rPr>
-          <w:rFonts w:ascii="Arial" w:hAnsi="Arial" w:cs="Arial"/>
-        </w:rPr>
-        <w:t xml:space="preserve"> y </w:t>
-      </w:r>
-      <w:proofErr w:type="spellStart"/>
-      <w:r>
-        <w:rPr>
-          <w:rFonts w:ascii="Arial" w:hAnsi="Arial" w:cs="Arial"/>
-        </w:rPr>
-        <w:t>agreado</w:t>
-      </w:r>
-      <w:proofErr w:type="spellEnd"/>
-      <w:r>
-        <w:rPr>
-          <w:rFonts w:ascii="Arial" w:hAnsi="Arial" w:cs="Arial"/>
-        </w:rPr>
-        <w:t xml:space="preserve"> de atributos</w:t>
+      <w:r>
+        <w:rPr>
+          <w:rFonts w:ascii="Arial" w:hAnsi="Arial" w:cs="Arial"/>
+        </w:rPr>
+        <w:t>A</w:t>
+      </w:r>
+      <w:r>
+        <w:rPr>
+          <w:rFonts w:ascii="Arial" w:hAnsi="Arial" w:cs="Arial"/>
+        </w:rPr>
+        <w:t>gre</w:t>
+      </w:r>
+      <w:r>
+        <w:rPr>
+          <w:rFonts w:ascii="Arial" w:hAnsi="Arial" w:cs="Arial"/>
+        </w:rPr>
+        <w:t>ga</w:t>
+      </w:r>
+      <w:r>
+        <w:rPr>
+          <w:rFonts w:ascii="Arial" w:hAnsi="Arial" w:cs="Arial"/>
+        </w:rPr>
+        <w:t xml:space="preserve">do de </w:t>
+      </w:r>
+      <w:r>
+        <w:rPr>
+          <w:rFonts w:ascii="Arial" w:hAnsi="Arial" w:cs="Arial"/>
+        </w:rPr>
+        <w:t>margen e interespaciado entre elementos</w:t>
+      </w:r>
+      <w:r>
+        <w:rPr>
+          <w:rFonts w:ascii="Arial" w:hAnsi="Arial" w:cs="Arial"/>
+        </w:rPr>
+        <w:t xml:space="preserve"> utilizando tag selector “body”</w:t>
+      </w:r>
+      <w:r>
+        <w:rPr>
+          <w:rFonts w:ascii="Arial" w:hAnsi="Arial" w:cs="Arial"/>
+        </w:rPr>
+        <w:t>.</w:t>
       </w:r>
       <w:r>
         <w:rPr>
@@ -3860,6 +3247,7 @@
           <w:rFonts w:ascii="Arial" w:hAnsi="Arial" w:cs="Arial"/>
           <w:noProof/>
         </w:rPr>
+        <w:lastRenderedPageBreak/>
         <w:drawing>
           <wp:inline distT="0" distB="0" distL="0" distR="0" wp14:anchorId="7CDC1ECF" wp14:editId="71BD2A1F">
             <wp:extent cx="2222500" cy="977900"/>
@@ -3920,37 +3308,101 @@
           <w:rFonts w:ascii="Arial" w:hAnsi="Arial" w:cs="Arial"/>
         </w:rPr>
       </w:pPr>
-      <w:proofErr w:type="spellStart"/>
-      <w:r>
-        <w:rPr>
-          <w:rFonts w:ascii="Arial" w:hAnsi="Arial" w:cs="Arial"/>
-        </w:rPr>
-        <w:t>Classname</w:t>
-      </w:r>
-      <w:proofErr w:type="spellEnd"/>
-      <w:r>
-        <w:rPr>
-          <w:rFonts w:ascii="Arial" w:hAnsi="Arial" w:cs="Arial"/>
-        </w:rPr>
-        <w:t xml:space="preserve"> selector</w:t>
-      </w:r>
-      <w:r>
-        <w:rPr>
-          <w:rFonts w:ascii="Arial" w:hAnsi="Arial" w:cs="Arial"/>
-        </w:rPr>
-        <w:t xml:space="preserve"> al </w:t>
-      </w:r>
-      <w:r>
-        <w:rPr>
-          <w:rFonts w:ascii="Arial" w:hAnsi="Arial" w:cs="Arial"/>
-        </w:rPr>
-        <w:t>conteiner</w:t>
-      </w:r>
-      <w:r>
-        <w:rPr>
-          <w:rFonts w:ascii="Arial" w:hAnsi="Arial" w:cs="Arial"/>
-        </w:rPr>
-        <w:t xml:space="preserve"> y atributos</w:t>
+      <w:r>
+        <w:rPr>
+          <w:rFonts w:ascii="Arial" w:hAnsi="Arial" w:cs="Arial"/>
+        </w:rPr>
+        <w:t>Classname selector</w:t>
+      </w:r>
+      <w:r>
+        <w:rPr>
+          <w:rFonts w:ascii="Arial" w:hAnsi="Arial" w:cs="Arial"/>
+        </w:rPr>
+        <w:t xml:space="preserve"> </w:t>
+      </w:r>
+      <w:r>
+        <w:rPr>
+          <w:rFonts w:ascii="Arial" w:hAnsi="Arial" w:cs="Arial"/>
+        </w:rPr>
+        <w:t xml:space="preserve">a </w:t>
+      </w:r>
+      <w:r>
+        <w:rPr>
+          <w:rFonts w:ascii="Arial" w:hAnsi="Arial" w:cs="Arial"/>
+        </w:rPr>
+        <w:t>“conteiner”</w:t>
+      </w:r>
+      <w:r>
+        <w:rPr>
+          <w:rFonts w:ascii="Arial" w:hAnsi="Arial" w:cs="Arial"/>
+        </w:rPr>
+        <w:t xml:space="preserve"> </w:t>
+      </w:r>
+      <w:r>
+        <w:rPr>
+          <w:rFonts w:ascii="Arial" w:hAnsi="Arial" w:cs="Arial"/>
+        </w:rPr>
+        <w:t xml:space="preserve">en </w:t>
+      </w:r>
+      <w:r>
+        <w:rPr>
+          <w:rFonts w:ascii="Arial" w:hAnsi="Arial" w:cs="Arial"/>
+        </w:rPr>
+        <w:t>el que se modifica:</w:t>
+      </w:r>
+    </w:p>
+    <w:p>
+      <w:pPr>
+        <w:pStyle w:val="Prrafodelista"/>
+        <w:numPr>
+          <w:ilvl w:val="1"/>
+          <w:numId w:val="4"/>
+        </w:numPr>
+        <w:rPr>
+          <w:rFonts w:ascii="Arial" w:hAnsi="Arial" w:cs="Arial"/>
+        </w:rPr>
+      </w:pPr>
+      <w:r>
+        <w:rPr>
+          <w:rFonts w:ascii="Arial" w:hAnsi="Arial" w:cs="Arial"/>
+        </w:rPr>
+        <w:t xml:space="preserve">Posición </w:t>
+      </w:r>
+      <w:r>
+        <w:rPr>
+          <w:rFonts w:ascii="Arial" w:hAnsi="Arial" w:cs="Arial"/>
+        </w:rPr>
+        <w:t>en relación con el</w:t>
+      </w:r>
+      <w:r>
+        <w:rPr>
+          <w:rFonts w:ascii="Arial" w:hAnsi="Arial" w:cs="Arial"/>
+        </w:rPr>
+        <w:t xml:space="preserve"> marco del navegador. </w:t>
+      </w:r>
+    </w:p>
+    <w:p>
+      <w:pPr>
+        <w:pStyle w:val="Prrafodelista"/>
+        <w:numPr>
+          <w:ilvl w:val="1"/>
+          <w:numId w:val="4"/>
+        </w:numPr>
+        <w:rPr>
+          <w:rFonts w:ascii="Arial" w:hAnsi="Arial" w:cs="Arial"/>
+        </w:rPr>
+      </w:pPr>
+      <w:r>
+        <w:rPr>
+          <w:rFonts w:ascii="Arial" w:hAnsi="Arial" w:cs="Arial"/>
+        </w:rPr>
+        <w:t>Alineación</w:t>
+      </w:r>
+      <w:r>
+        <w:rPr>
+          <w:rFonts w:ascii="Arial" w:hAnsi="Arial" w:cs="Arial"/>
+        </w:rPr>
+        <w:t xml:space="preserve"> de texto</w:t>
       </w:r>
       <w:r>
         <w:rPr>
@@ -3966,7 +3418,6 @@
       </w:r>
       <w:r>
         <w:rPr>
-          <w:rFonts w:ascii="Arial" w:hAnsi="Arial" w:cs="Arial"/>
           <w:noProof/>
         </w:rPr>
         <w:drawing>
@@ -4029,19 +3480,11 @@
           <w:rFonts w:ascii="Arial" w:hAnsi="Arial" w:cs="Arial"/>
         </w:rPr>
       </w:pPr>
-      <w:proofErr w:type="spellStart"/>
-      <w:r>
-        <w:rPr>
-          <w:rFonts w:ascii="Arial" w:hAnsi="Arial" w:cs="Arial"/>
-        </w:rPr>
-        <w:t>Classname</w:t>
-      </w:r>
-      <w:proofErr w:type="spellEnd"/>
-      <w:r>
-        <w:rPr>
-          <w:rFonts w:ascii="Arial" w:hAnsi="Arial" w:cs="Arial"/>
-        </w:rPr>
-        <w:t xml:space="preserve"> selecto</w:t>
+      <w:r>
+        <w:rPr>
+          <w:rFonts w:ascii="Arial" w:hAnsi="Arial" w:cs="Arial"/>
+        </w:rPr>
+        <w:t>Classname selecto</w:t>
       </w:r>
       <w:r>
         <w:rPr>
@@ -4071,7 +3514,19 @@
         <w:rPr>
           <w:rFonts w:ascii="Arial" w:hAnsi="Arial" w:cs="Arial"/>
         </w:rPr>
-        <w:t>y agregado de gradiente</w:t>
+        <w:t xml:space="preserve">en el que </w:t>
+      </w:r>
+      <w:r>
+        <w:rPr>
+          <w:rFonts w:ascii="Arial" w:hAnsi="Arial" w:cs="Arial"/>
+        </w:rPr>
+        <w:t>se agrega</w:t>
+      </w:r>
+      <w:r>
+        <w:rPr>
+          <w:rFonts w:ascii="Arial" w:hAnsi="Arial" w:cs="Arial"/>
+        </w:rPr>
+        <w:t xml:space="preserve"> la transición de colores.</w:t>
       </w:r>
       <w:r>
         <w:rPr>
@@ -4170,16 +3625,16 @@
       <w:pPr>
         <w:rPr>
           <w:rFonts w:ascii="Arial" w:hAnsi="Arial" w:cs="Arial"/>
-        </w:rPr>
-      </w:pPr>
-      <w:proofErr w:type="spellStart"/>
-      <w:r>
-        <w:rPr>
-          <w:rFonts w:ascii="Arial" w:hAnsi="Arial" w:cs="Arial"/>
+          <w:b/>
+        </w:rPr>
+      </w:pPr>
+      <w:r>
+        <w:rPr>
+          <w:rFonts w:ascii="Arial" w:hAnsi="Arial" w:cs="Arial"/>
+          <w:b/>
         </w:rPr>
         <w:t>JS</w:t>
       </w:r>
-      <w:proofErr w:type="spellEnd"/>
     </w:p>
     <w:p>
       <w:pPr>
@@ -4404,7 +3859,7 @@
         <w:ind w:left="720" w:hanging="360"/>
       </w:pPr>
     </w:lvl>
-    <w:lvl w:ilvl="1" w:tplc="040A0019" w:tentative="1">
+    <w:lvl w:ilvl="1" w:tplc="040A0019">
       <w:start w:val="1"/>
       <w:numFmt w:val="lowerLetter"/>
       <w:lvlText w:val="%2."/>

</xml_diff>